<commit_message>
Completed First Draft of documents
</commit_message>
<xml_diff>
--- a/Documentation/Project-Report.docx
+++ b/Documentation/Project-Report.docx
@@ -987,8 +987,17 @@
           <w:rFonts w:eastAsia="Times New Roman"/>
           <w:szCs w:val="24"/>
         </w:rPr>
-        <w:t>I would like to thank the following people who assisted in completing this project including;</w:t>
-      </w:r>
+        <w:t xml:space="preserve">I would like to thank the following people who assisted in completing this project </w:t>
+      </w:r>
+      <w:proofErr w:type="gramStart"/>
+      <w:r>
+        <w:rPr>
+          <w:rFonts w:eastAsia="Times New Roman"/>
+          <w:szCs w:val="24"/>
+        </w:rPr>
+        <w:t>including;</w:t>
+      </w:r>
+      <w:proofErr w:type="gramEnd"/>
     </w:p>
     <w:p>
       <w:pPr>
@@ -1051,7 +1060,39 @@
           <w:rFonts w:eastAsia="Times New Roman"/>
           <w:szCs w:val="24"/>
         </w:rPr>
-        <w:t xml:space="preserve">This project showcases a 3D Virtual world that incorporates elements of farming, animal care, commerce and NPC behaviour. The game features an inventory system, planting, watering and harvesting mechanics, and a day and night cycle. NPCs have two distinct behaviours, wandering and path following. The path following NPCs have an option to loiter at certain locations and enter NPC shops. </w:t>
+        <w:t xml:space="preserve">This project showcases a 3D Virtual world that incorporates elements of farming, animal care, </w:t>
+      </w:r>
+      <w:proofErr w:type="gramStart"/>
+      <w:r>
+        <w:rPr>
+          <w:rFonts w:eastAsia="Times New Roman"/>
+          <w:szCs w:val="24"/>
+        </w:rPr>
+        <w:t>commerce</w:t>
+      </w:r>
+      <w:proofErr w:type="gramEnd"/>
+      <w:r>
+        <w:rPr>
+          <w:rFonts w:eastAsia="Times New Roman"/>
+          <w:szCs w:val="24"/>
+        </w:rPr>
+        <w:t xml:space="preserve"> and NPC behaviour. The game features an inventory system, planting, </w:t>
+      </w:r>
+      <w:proofErr w:type="gramStart"/>
+      <w:r>
+        <w:rPr>
+          <w:rFonts w:eastAsia="Times New Roman"/>
+          <w:szCs w:val="24"/>
+        </w:rPr>
+        <w:t>watering</w:t>
+      </w:r>
+      <w:proofErr w:type="gramEnd"/>
+      <w:r>
+        <w:rPr>
+          <w:rFonts w:eastAsia="Times New Roman"/>
+          <w:szCs w:val="24"/>
+        </w:rPr>
+        <w:t xml:space="preserve"> and harvesting mechanics, and a day and night cycle. NPCs have two distinct behaviours, wandering and path following. The path following NPCs have an option to loiter at certain locations and enter NPC shops. </w:t>
       </w:r>
       <w:r>
         <w:rPr>
@@ -1130,7 +1171,23 @@
           <w:rFonts w:eastAsia="Times New Roman"/>
           <w:szCs w:val="24"/>
         </w:rPr>
-        <w:t>s. The project also discuses future directions for the game, and what areas need more forethought.</w:t>
+        <w:t xml:space="preserve">s. The project also </w:t>
+      </w:r>
+      <w:proofErr w:type="spellStart"/>
+      <w:r>
+        <w:rPr>
+          <w:rFonts w:eastAsia="Times New Roman"/>
+          <w:szCs w:val="24"/>
+        </w:rPr>
+        <w:t>discuses</w:t>
+      </w:r>
+      <w:proofErr w:type="spellEnd"/>
+      <w:r>
+        <w:rPr>
+          <w:rFonts w:eastAsia="Times New Roman"/>
+          <w:szCs w:val="24"/>
+        </w:rPr>
+        <w:t xml:space="preserve"> future directions for the game, and what areas need more forethought.</w:t>
       </w:r>
     </w:p>
     <w:p>
@@ -1171,7 +1228,23 @@
           <w:rFonts w:eastAsia="Times New Roman"/>
           <w:szCs w:val="24"/>
         </w:rPr>
-        <w:t xml:space="preserve">Virtual reality is the use of computer technology to produce an artificial 3D world which allows users to engage in a virtual world in a way that simulates reality. It does so by influencing the human senses, specifically sight and hearing, in order to immerse the user in the simulated world. VR has become an increasingly popular game environment, </w:t>
+        <w:t xml:space="preserve">Virtual reality is the use of computer technology to produce an artificial 3D world which allows users to engage in a virtual world in a way that simulates reality. It does so by influencing the human senses, specifically sight and hearing, </w:t>
+      </w:r>
+      <w:proofErr w:type="gramStart"/>
+      <w:r>
+        <w:rPr>
+          <w:rFonts w:eastAsia="Times New Roman"/>
+          <w:szCs w:val="24"/>
+        </w:rPr>
+        <w:t>in order to</w:t>
+      </w:r>
+      <w:proofErr w:type="gramEnd"/>
+      <w:r>
+        <w:rPr>
+          <w:rFonts w:eastAsia="Times New Roman"/>
+          <w:szCs w:val="24"/>
+        </w:rPr>
+        <w:t xml:space="preserve"> immerse the user in the simulated world. VR has become an increasingly popular game environment, </w:t>
       </w:r>
       <w:r>
         <w:rPr>
@@ -1211,7 +1284,39 @@
           <w:rFonts w:eastAsia="Times New Roman"/>
           <w:szCs w:val="24"/>
         </w:rPr>
-        <w:t>In this thesis, we aim to investigate the impact level editors, steering behaviours and world design have on the player experience in VR games. We will analyze the important factors to take into consideration when creating a comfortable to use level editor. We will also look into which steering behaviours best simulate real-world movements without causing negative impact to the performance of the game. Additionally, we will explore how the placement of objects in the world and the used colours can alter the player experience.</w:t>
+        <w:t xml:space="preserve">In this thesis, we aim to investigate the impact level editors, steering behaviours and world design have on the player experience in VR games. We will </w:t>
+      </w:r>
+      <w:proofErr w:type="spellStart"/>
+      <w:r>
+        <w:rPr>
+          <w:rFonts w:eastAsia="Times New Roman"/>
+          <w:szCs w:val="24"/>
+        </w:rPr>
+        <w:t>analyze</w:t>
+      </w:r>
+      <w:proofErr w:type="spellEnd"/>
+      <w:r>
+        <w:rPr>
+          <w:rFonts w:eastAsia="Times New Roman"/>
+          <w:szCs w:val="24"/>
+        </w:rPr>
+        <w:t xml:space="preserve"> the important factors to take into consideration when creating a comfortable to use level editor. We will also </w:t>
+      </w:r>
+      <w:proofErr w:type="gramStart"/>
+      <w:r>
+        <w:rPr>
+          <w:rFonts w:eastAsia="Times New Roman"/>
+          <w:szCs w:val="24"/>
+        </w:rPr>
+        <w:t>look into</w:t>
+      </w:r>
+      <w:proofErr w:type="gramEnd"/>
+      <w:r>
+        <w:rPr>
+          <w:rFonts w:eastAsia="Times New Roman"/>
+          <w:szCs w:val="24"/>
+        </w:rPr>
+        <w:t xml:space="preserve"> which steering behaviours best simulate real-world movements without causing negative impact to the performance of the game. Additionally, we will explore how the placement of objects in the world and the used colours can alter the player experience.</w:t>
       </w:r>
     </w:p>
     <w:p>
@@ -1224,8 +1329,33 @@
           <w:szCs w:val="24"/>
         </w:rPr>
         <w:lastRenderedPageBreak/>
-        <w:t>To achieve these objectives, I will create a playable game with farming mechanisms and conduct playtesting with willing participants to collect data on the comfortability of the controls. The data collected from this will take into account the orientation of the level editor, whether the user would be more comfortable looking up, down or straight ahead when editing a level, the placement of the buttons and choices on the level editor, and the physical wellbeing of the participant, in order to avoid nausea and headaches. I will also conduct a series of tests of the reliability of different steering behaviours to examine which suits the game and which would best react to change in the environment without slowing the game down or causing lag</w:t>
-      </w:r>
+        <w:t xml:space="preserve">To achieve these objectives, I will create a playable game with farming mechanisms and conduct playtesting with willing participants to collect data on the comfortability of the controls. The data collected from this will </w:t>
+      </w:r>
+      <w:proofErr w:type="gramStart"/>
+      <w:r>
+        <w:rPr>
+          <w:rFonts w:eastAsia="Times New Roman"/>
+          <w:szCs w:val="24"/>
+        </w:rPr>
+        <w:t>take into account</w:t>
+      </w:r>
+      <w:proofErr w:type="gramEnd"/>
+      <w:r>
+        <w:rPr>
+          <w:rFonts w:eastAsia="Times New Roman"/>
+          <w:szCs w:val="24"/>
+        </w:rPr>
+        <w:t xml:space="preserve"> the orientation of the level editor, whether the user would be more comfortable looking up, down or straight ahead when editing a level, the placement of the buttons and choices on the level editor, and the physical wellbeing of the participant, in order to avoid nausea and headaches. I will also conduct a series of tests of the reliability of different steering behaviours to examine which suits the game and which would best react to change in the environment without slowing the game down or causing </w:t>
+      </w:r>
+      <w:proofErr w:type="gramStart"/>
+      <w:r>
+        <w:rPr>
+          <w:rFonts w:eastAsia="Times New Roman"/>
+          <w:szCs w:val="24"/>
+        </w:rPr>
+        <w:t>lag</w:t>
+      </w:r>
+      <w:proofErr w:type="gramEnd"/>
     </w:p>
     <w:p>
       <w:pPr>
@@ -1310,7 +1440,25 @@
           <w:szCs w:val="24"/>
           <w:lang w:val="en-US"/>
         </w:rPr>
-        <w:t xml:space="preserve">machine, the Sensorama (patented in 1962). </w:t>
+        <w:t xml:space="preserve">machine, the </w:t>
+      </w:r>
+      <w:proofErr w:type="spellStart"/>
+      <w:r>
+        <w:rPr>
+          <w:rFonts w:eastAsia="Times New Roman"/>
+          <w:szCs w:val="24"/>
+          <w:lang w:val="en-US"/>
+        </w:rPr>
+        <w:t>Sensorama</w:t>
+      </w:r>
+      <w:proofErr w:type="spellEnd"/>
+      <w:r>
+        <w:rPr>
+          <w:rFonts w:eastAsia="Times New Roman"/>
+          <w:szCs w:val="24"/>
+          <w:lang w:val="en-US"/>
+        </w:rPr>
+        <w:t xml:space="preserve"> (patented in 1962). </w:t>
       </w:r>
       <w:r>
         <w:rPr>
@@ -1341,7 +1489,23 @@
           <w:rFonts w:eastAsia="Times New Roman"/>
           <w:szCs w:val="24"/>
         </w:rPr>
-        <w:t xml:space="preserve">As of 2022, the Oculus Quest 2 has become the most popular VR headset among the gaming community. With the constantly improving software, the Oculus Quest 2 provides the user with a multitude of features which has gained them a majority of positive reviews. </w:t>
+        <w:t xml:space="preserve">As of 2022, the Oculus Quest 2 has become the most popular VR headset among the gaming community. With the constantly improving software, the Oculus Quest 2 provides the user with a multitude of features which has gained them </w:t>
+      </w:r>
+      <w:proofErr w:type="gramStart"/>
+      <w:r>
+        <w:rPr>
+          <w:rFonts w:eastAsia="Times New Roman"/>
+          <w:szCs w:val="24"/>
+        </w:rPr>
+        <w:t>a majority of</w:t>
+      </w:r>
+      <w:proofErr w:type="gramEnd"/>
+      <w:r>
+        <w:rPr>
+          <w:rFonts w:eastAsia="Times New Roman"/>
+          <w:szCs w:val="24"/>
+        </w:rPr>
+        <w:t xml:space="preserve"> positive reviews. </w:t>
       </w:r>
       <w:r>
         <w:rPr>
@@ -1350,7 +1514,27 @@
           <w:iCs/>
           <w:szCs w:val="24"/>
         </w:rPr>
-        <w:t xml:space="preserve">“It can get phone notifications, pair with keyboards and connect with virtual meeting apps, do basic fitness tracking and wirelessly stream from PCs. It's still the best self-contained VR headset right now, and the most affordable for its features.” Scott Stein, August 2022. </w:t>
+        <w:t xml:space="preserve">“It can get phone notifications, pair with </w:t>
+      </w:r>
+      <w:proofErr w:type="gramStart"/>
+      <w:r>
+        <w:rPr>
+          <w:rFonts w:eastAsia="Times New Roman"/>
+          <w:i/>
+          <w:iCs/>
+          <w:szCs w:val="24"/>
+        </w:rPr>
+        <w:t>keyboards</w:t>
+      </w:r>
+      <w:proofErr w:type="gramEnd"/>
+      <w:r>
+        <w:rPr>
+          <w:rFonts w:eastAsia="Times New Roman"/>
+          <w:i/>
+          <w:iCs/>
+          <w:szCs w:val="24"/>
+        </w:rPr>
+        <w:t xml:space="preserve"> and connect with virtual meeting apps, do basic fitness tracking and wirelessly stream from PCs. It's still the best self-contained VR headset right now, and the most affordable for its features.” Scott Stein, August 2022. </w:t>
       </w:r>
     </w:p>
     <w:p>
@@ -1390,7 +1574,55 @@
           <w:rFonts w:eastAsia="Times New Roman"/>
           <w:szCs w:val="24"/>
         </w:rPr>
-        <w:t xml:space="preserve">To my knowledge, due to how recent the launch of this headset is, there are no academic works focusing specifically on Level Editors in the Quest 2. There are, however, some works which have researched Level Editors on other headsets. LevelEd VR, for instance, created by Lee Beever, Serban Pop, and Nigel W. John, is a system which allows users to create levels during the VR game. </w:t>
+        <w:t xml:space="preserve">To my knowledge, due to how recent the launch of this headset is, there are no academic works focusing specifically on Level Editors in the Quest 2. There are, however, some works which have researched Level Editors on other headsets. </w:t>
+      </w:r>
+      <w:proofErr w:type="spellStart"/>
+      <w:r>
+        <w:rPr>
+          <w:rFonts w:eastAsia="Times New Roman"/>
+          <w:szCs w:val="24"/>
+        </w:rPr>
+        <w:t>LevelEd</w:t>
+      </w:r>
+      <w:proofErr w:type="spellEnd"/>
+      <w:r>
+        <w:rPr>
+          <w:rFonts w:eastAsia="Times New Roman"/>
+          <w:szCs w:val="24"/>
+        </w:rPr>
+        <w:t xml:space="preserve"> VR, for instance, created by Lee </w:t>
+      </w:r>
+      <w:proofErr w:type="spellStart"/>
+      <w:r>
+        <w:rPr>
+          <w:rFonts w:eastAsia="Times New Roman"/>
+          <w:szCs w:val="24"/>
+        </w:rPr>
+        <w:t>Beever</w:t>
+      </w:r>
+      <w:proofErr w:type="spellEnd"/>
+      <w:r>
+        <w:rPr>
+          <w:rFonts w:eastAsia="Times New Roman"/>
+          <w:szCs w:val="24"/>
+        </w:rPr>
+        <w:t xml:space="preserve">, </w:t>
+      </w:r>
+      <w:proofErr w:type="spellStart"/>
+      <w:r>
+        <w:rPr>
+          <w:rFonts w:eastAsia="Times New Roman"/>
+          <w:szCs w:val="24"/>
+        </w:rPr>
+        <w:t>Serban</w:t>
+      </w:r>
+      <w:proofErr w:type="spellEnd"/>
+      <w:r>
+        <w:rPr>
+          <w:rFonts w:eastAsia="Times New Roman"/>
+          <w:szCs w:val="24"/>
+        </w:rPr>
+        <w:t xml:space="preserve"> Pop, and Nigel W. John, is a system which allows users to create levels during the VR game. </w:t>
       </w:r>
       <w:r>
         <w:rPr>
@@ -1399,69 +1631,9 @@
           <w:iCs/>
           <w:szCs w:val="24"/>
         </w:rPr>
-        <w:t>“The initial focus was on improving or assisting the level creation process for virtual reality games by allowing designers to prototype levels in VR.” Lee Beever, January 2021.</w:t>
-      </w:r>
-    </w:p>
-    <w:p>
-      <w:pPr>
-        <w:spacing w:line="257" w:lineRule="auto"/>
-      </w:pPr>
-      <w:r>
-        <w:rPr>
-          <w:rFonts w:eastAsia="Times New Roman"/>
-          <w:szCs w:val="24"/>
-        </w:rPr>
-        <w:t xml:space="preserve"> </w:t>
-      </w:r>
-    </w:p>
-    <w:p>
-      <w:pPr>
-        <w:spacing w:line="257" w:lineRule="auto"/>
-      </w:pPr>
-      <w:r>
-        <w:rPr>
-          <w:rFonts w:eastAsia="Times New Roman"/>
-          <w:szCs w:val="24"/>
-        </w:rPr>
-        <w:t xml:space="preserve"> </w:t>
-      </w:r>
-    </w:p>
-    <w:p>
-      <w:pPr>
-        <w:spacing w:line="257" w:lineRule="auto"/>
-      </w:pPr>
-      <w:r>
-        <w:rPr>
-          <w:rFonts w:eastAsia="Times New Roman"/>
-          <w:szCs w:val="24"/>
-        </w:rPr>
-        <w:t xml:space="preserve"> </w:t>
-      </w:r>
-    </w:p>
-    <w:p>
-      <w:pPr>
-        <w:spacing w:line="257" w:lineRule="auto"/>
-      </w:pPr>
-      <w:r>
-        <w:rPr>
-          <w:rFonts w:eastAsia="Times New Roman"/>
-          <w:szCs w:val="24"/>
-        </w:rPr>
-        <w:t xml:space="preserve"> </w:t>
-      </w:r>
-    </w:p>
-    <w:p>
-      <w:pPr>
-        <w:spacing w:line="257" w:lineRule="auto"/>
-      </w:pPr>
-      <w:r>
-        <w:rPr>
-          <w:rFonts w:eastAsia="Times New Roman"/>
-          <w:szCs w:val="24"/>
-        </w:rPr>
-        <w:lastRenderedPageBreak/>
-        <w:t>User Generated Content (UGC) in games has become a very popular tactic to increase player engagement and increase game replayability. UCG refers to any content that has been created by users as opposed to content created by the game developers. “</w:t>
-      </w:r>
+        <w:t xml:space="preserve">“The initial focus was on improving or assisting the level creation process for virtual reality games by allowing designers to prototype levels in VR.” Lee </w:t>
+      </w:r>
+      <w:proofErr w:type="spellStart"/>
       <w:r>
         <w:rPr>
           <w:rFonts w:eastAsia="Times New Roman"/>
@@ -1469,24 +1641,9 @@
           <w:iCs/>
           <w:szCs w:val="24"/>
         </w:rPr>
-        <w:t xml:space="preserve">User generated content, or UGC, is content that has been created and posted by a user on any type of online platform, from social media and streaming platforms to video games.” - Emma Hubert, DigitalMediaKnowledge. </w:t>
-      </w:r>
-    </w:p>
-    <w:p>
-      <w:pPr>
-        <w:spacing w:line="257" w:lineRule="auto"/>
-        <w:rPr>
-          <w:rFonts w:eastAsia="Times New Roman"/>
-          <w:szCs w:val="24"/>
-        </w:rPr>
-      </w:pPr>
-      <w:r>
-        <w:rPr>
-          <w:rFonts w:eastAsia="Times New Roman"/>
-          <w:szCs w:val="24"/>
-        </w:rPr>
-        <w:t xml:space="preserve">A popular form of UGC in games are Level Editors, a mechanic which allows users to create levels or maps for a specific game. For instance, </w:t>
-      </w:r>
+        <w:t>Beever</w:t>
+      </w:r>
+      <w:proofErr w:type="spellEnd"/>
       <w:r>
         <w:rPr>
           <w:rFonts w:eastAsia="Times New Roman"/>
@@ -1494,39 +1651,186 @@
           <w:iCs/>
           <w:szCs w:val="24"/>
         </w:rPr>
-        <w:t>Super Mario Maker 2</w:t>
-      </w:r>
-      <w:r>
-        <w:rPr>
-          <w:rFonts w:eastAsia="Times New Roman"/>
-          <w:szCs w:val="24"/>
-        </w:rPr>
-        <w:t xml:space="preserve">, a side-scrolling platform game published by Nintendo in 2019, allows the users to create, play and share their custom-made levels worldwide. </w:t>
+        <w:t>, January 2021.</w:t>
       </w:r>
     </w:p>
     <w:p>
       <w:pPr>
         <w:spacing w:line="257" w:lineRule="auto"/>
+      </w:pPr>
+      <w:r>
         <w:rPr>
           <w:rFonts w:eastAsia="Times New Roman"/>
           <w:szCs w:val="24"/>
         </w:rPr>
-      </w:pPr>
+        <w:t xml:space="preserve"> </w:t>
+      </w:r>
     </w:p>
     <w:p>
       <w:pPr>
         <w:spacing w:line="257" w:lineRule="auto"/>
+      </w:pPr>
+      <w:r>
         <w:rPr>
           <w:rFonts w:eastAsia="Times New Roman"/>
           <w:szCs w:val="24"/>
         </w:rPr>
+        <w:t xml:space="preserve"> </w:t>
+      </w:r>
+    </w:p>
+    <w:p>
+      <w:pPr>
+        <w:spacing w:line="257" w:lineRule="auto"/>
       </w:pPr>
       <w:r>
         <w:rPr>
           <w:rFonts w:eastAsia="Times New Roman"/>
           <w:szCs w:val="24"/>
         </w:rPr>
-        <w:t xml:space="preserve">As for Level Editors in VR, however, there are numerous important factors to take into consideration when designing one. One factor to consider is the effect of the added weight of the VR headset. As it stands, the Valve Index headset is the heaviest one, weighing 809 grams (statista: </w:t>
+        <w:t xml:space="preserve"> </w:t>
+      </w:r>
+    </w:p>
+    <w:p>
+      <w:pPr>
+        <w:spacing w:line="257" w:lineRule="auto"/>
+      </w:pPr>
+      <w:r>
+        <w:rPr>
+          <w:rFonts w:eastAsia="Times New Roman"/>
+          <w:szCs w:val="24"/>
+        </w:rPr>
+        <w:t xml:space="preserve"> </w:t>
+      </w:r>
+    </w:p>
+    <w:p>
+      <w:pPr>
+        <w:spacing w:line="257" w:lineRule="auto"/>
+      </w:pPr>
+      <w:r>
+        <w:rPr>
+          <w:rFonts w:eastAsia="Times New Roman"/>
+          <w:szCs w:val="24"/>
+        </w:rPr>
+        <w:lastRenderedPageBreak/>
+        <w:t xml:space="preserve">User Generated Content (UGC) in games has become a very popular tactic to increase player engagement and increase game </w:t>
+      </w:r>
+      <w:proofErr w:type="spellStart"/>
+      <w:r>
+        <w:rPr>
+          <w:rFonts w:eastAsia="Times New Roman"/>
+          <w:szCs w:val="24"/>
+        </w:rPr>
+        <w:t>replayability</w:t>
+      </w:r>
+      <w:proofErr w:type="spellEnd"/>
+      <w:r>
+        <w:rPr>
+          <w:rFonts w:eastAsia="Times New Roman"/>
+          <w:szCs w:val="24"/>
+        </w:rPr>
+        <w:t>. UCG refers to any content that has been created by users as opposed to content created by the game developers. “</w:t>
+      </w:r>
+      <w:r>
+        <w:rPr>
+          <w:rFonts w:eastAsia="Times New Roman"/>
+          <w:i/>
+          <w:iCs/>
+          <w:szCs w:val="24"/>
+        </w:rPr>
+        <w:t xml:space="preserve">User generated content, or UGC, is content that has been created and posted by a user on any type of online platform, from social media and streaming platforms to video games.” - Emma Hubert, </w:t>
+      </w:r>
+      <w:proofErr w:type="spellStart"/>
+      <w:r>
+        <w:rPr>
+          <w:rFonts w:eastAsia="Times New Roman"/>
+          <w:i/>
+          <w:iCs/>
+          <w:szCs w:val="24"/>
+        </w:rPr>
+        <w:t>DigitalMediaKnowledge</w:t>
+      </w:r>
+      <w:proofErr w:type="spellEnd"/>
+      <w:r>
+        <w:rPr>
+          <w:rFonts w:eastAsia="Times New Roman"/>
+          <w:i/>
+          <w:iCs/>
+          <w:szCs w:val="24"/>
+        </w:rPr>
+        <w:t xml:space="preserve">. </w:t>
+      </w:r>
+    </w:p>
+    <w:p>
+      <w:pPr>
+        <w:spacing w:line="257" w:lineRule="auto"/>
+        <w:rPr>
+          <w:rFonts w:eastAsia="Times New Roman"/>
+          <w:szCs w:val="24"/>
+        </w:rPr>
+      </w:pPr>
+      <w:r>
+        <w:rPr>
+          <w:rFonts w:eastAsia="Times New Roman"/>
+          <w:szCs w:val="24"/>
+        </w:rPr>
+        <w:t xml:space="preserve">A popular form of UGC in games are Level Editors, a mechanic which allows users to create levels or maps for a specific game. For instance, </w:t>
+      </w:r>
+      <w:r>
+        <w:rPr>
+          <w:rFonts w:eastAsia="Times New Roman"/>
+          <w:i/>
+          <w:iCs/>
+          <w:szCs w:val="24"/>
+        </w:rPr>
+        <w:t>Super Mario Maker 2</w:t>
+      </w:r>
+      <w:r>
+        <w:rPr>
+          <w:rFonts w:eastAsia="Times New Roman"/>
+          <w:szCs w:val="24"/>
+        </w:rPr>
+        <w:t xml:space="preserve">, a side-scrolling platform game published by Nintendo in 2019, allows the users to create, play and share their custom-made levels worldwide. </w:t>
+      </w:r>
+    </w:p>
+    <w:p>
+      <w:pPr>
+        <w:spacing w:line="257" w:lineRule="auto"/>
+        <w:rPr>
+          <w:rFonts w:eastAsia="Times New Roman"/>
+          <w:szCs w:val="24"/>
+        </w:rPr>
+      </w:pPr>
+    </w:p>
+    <w:p>
+      <w:pPr>
+        <w:spacing w:line="257" w:lineRule="auto"/>
+        <w:rPr>
+          <w:rFonts w:eastAsia="Times New Roman"/>
+          <w:szCs w:val="24"/>
+        </w:rPr>
+      </w:pPr>
+      <w:r>
+        <w:rPr>
+          <w:rFonts w:eastAsia="Times New Roman"/>
+          <w:szCs w:val="24"/>
+        </w:rPr>
+        <w:t>As for Level Editors in VR, however, there are numerous important factors to take into consideration when designing one. One factor to consider is the effect of the added weight of the VR headset. As it stands, the Valve Index headset is the heaviest one, weighing 809 grams (</w:t>
+      </w:r>
+      <w:proofErr w:type="spellStart"/>
+      <w:r>
+        <w:rPr>
+          <w:rFonts w:eastAsia="Times New Roman"/>
+          <w:szCs w:val="24"/>
+        </w:rPr>
+        <w:t>statista</w:t>
+      </w:r>
+      <w:proofErr w:type="spellEnd"/>
+      <w:r>
+        <w:rPr>
+          <w:rFonts w:eastAsia="Times New Roman"/>
+          <w:szCs w:val="24"/>
+        </w:rPr>
+        <w:t xml:space="preserve">: </w:t>
       </w:r>
       <w:r>
         <w:rPr>
@@ -1570,7 +1874,23 @@
           <w:rFonts w:eastAsia="Times New Roman"/>
           <w:szCs w:val="24"/>
         </w:rPr>
-        <w:t>). The lightest being the HP Reverb G2, weighing at 498 grams. The added weight causes leaning down for long periods of time which in-turn causes discomfort and also raises the risk of the headset getting damaged due to it slipping off.</w:t>
+        <w:t xml:space="preserve">). The lightest being the HP Reverb G2, weighing at 498 grams. The added weight causes leaning down for long periods of time which in-turn causes discomfort </w:t>
+      </w:r>
+      <w:proofErr w:type="gramStart"/>
+      <w:r>
+        <w:rPr>
+          <w:rFonts w:eastAsia="Times New Roman"/>
+          <w:szCs w:val="24"/>
+        </w:rPr>
+        <w:t>and also</w:t>
+      </w:r>
+      <w:proofErr w:type="gramEnd"/>
+      <w:r>
+        <w:rPr>
+          <w:rFonts w:eastAsia="Times New Roman"/>
+          <w:szCs w:val="24"/>
+        </w:rPr>
+        <w:t xml:space="preserve"> raises the risk of the headset getting damaged due to it slipping off.</w:t>
       </w:r>
     </w:p>
     <w:p>
@@ -1697,20 +2017,77 @@
         <w:t>” – Bryan Duggan,2013.</w:t>
       </w:r>
       <w:r>
-        <w:t xml:space="preserve"> Whether it is an NPC or a robot, the agent must be able to realistically navigate its environment and avoid obstacles and sharp turns. Research into steering behaviours is on-going, however the most well-known work belongs to Craig Reynolds’ 1987 work,  commonly referred to as “Boids”. The purpose of this work was to simulate bird flocking behaviours. “</w:t>
+        <w:t xml:space="preserve"> Whether it is an NPC or a robot, the agent must be able to realistically navigate its environment and avoid obstacles and sharp turns. Research into steering behaviours is on-going, however the most well-known work belongs to Craig Reynolds’ 1987 </w:t>
+      </w:r>
+      <w:proofErr w:type="gramStart"/>
+      <w:r>
+        <w:t>work,  commonly</w:t>
+      </w:r>
+      <w:proofErr w:type="gramEnd"/>
+      <w:r>
+        <w:t xml:space="preserve"> referred to as “</w:t>
+      </w:r>
+      <w:proofErr w:type="spellStart"/>
+      <w:r>
+        <w:t>Boids</w:t>
+      </w:r>
+      <w:proofErr w:type="spellEnd"/>
+      <w:r>
+        <w:t>”. The purpose of this work was to simulate bird flocking behaviours. “</w:t>
       </w:r>
       <w:r>
         <w:rPr>
           <w:i/>
           <w:iCs/>
         </w:rPr>
-        <w:t>The basic flocking model consists of three simple steering behaviors which describe how an individual boid maneuvers based on the positions and velocities its nearby flockmates</w:t>
-      </w:r>
+        <w:t xml:space="preserve">The basic flocking model consists of three simple steering behaviors which describe how an individual </w:t>
+      </w:r>
+      <w:proofErr w:type="spellStart"/>
       <w:r>
         <w:rPr>
           <w:i/>
           <w:iCs/>
         </w:rPr>
+        <w:t>boid</w:t>
+      </w:r>
+      <w:proofErr w:type="spellEnd"/>
+      <w:r>
+        <w:rPr>
+          <w:i/>
+          <w:iCs/>
+        </w:rPr>
+        <w:t xml:space="preserve"> </w:t>
+      </w:r>
+      <w:proofErr w:type="spellStart"/>
+      <w:r>
+        <w:rPr>
+          <w:i/>
+          <w:iCs/>
+        </w:rPr>
+        <w:t>maneuvers</w:t>
+      </w:r>
+      <w:proofErr w:type="spellEnd"/>
+      <w:r>
+        <w:rPr>
+          <w:i/>
+          <w:iCs/>
+        </w:rPr>
+        <w:t xml:space="preserve"> based on the positions and velocities its nearby </w:t>
+      </w:r>
+      <w:proofErr w:type="spellStart"/>
+      <w:r>
+        <w:rPr>
+          <w:i/>
+          <w:iCs/>
+        </w:rPr>
+        <w:t>flockmates</w:t>
+      </w:r>
+      <w:proofErr w:type="spellEnd"/>
+      <w:r>
+        <w:rPr>
+          <w:i/>
+          <w:iCs/>
+        </w:rPr>
         <w:t>”- Craig Reynolds, 1995.</w:t>
       </w:r>
       <w:r>
@@ -1732,7 +2109,15 @@
         <w:t xml:space="preserve"> to avoid crowding</w:t>
       </w:r>
       <w:r>
-        <w:t>), Alignment(steering towards the average heading), and Cohesion (steering to move towards the average position).</w:t>
+        <w:t xml:space="preserve">), </w:t>
+      </w:r>
+      <w:proofErr w:type="gramStart"/>
+      <w:r>
+        <w:t>Alignment(</w:t>
+      </w:r>
+      <w:proofErr w:type="gramEnd"/>
+      <w:r>
+        <w:t>steering towards the average heading), and Cohesion (steering to move towards the average position).</w:t>
       </w:r>
     </w:p>
     <w:p/>
@@ -1741,7 +2126,15 @@
         <w:spacing w:line="257" w:lineRule="auto"/>
       </w:pPr>
       <w:r>
-        <w:t xml:space="preserve">In Reynolds’ 1999 paper, “Steering Behaviors For Autonomous Characters”, Reynolds proceeds to describe other such steering behaviours. Three of those behaviours are particularly useful in simple NPCs. Those being Wander, Path Following and Obstacle </w:t>
+        <w:t xml:space="preserve">In Reynolds’ 1999 paper, “Steering Behaviors </w:t>
+      </w:r>
+      <w:proofErr w:type="gramStart"/>
+      <w:r>
+        <w:t>For</w:t>
+      </w:r>
+      <w:proofErr w:type="gramEnd"/>
+      <w:r>
+        <w:t xml:space="preserve"> Autonomous Characters”, Reynolds proceeds to describe other such steering behaviours. Three of those behaviours are particularly useful in simple NPCs. Those being Wander, Path Following and Obstacle </w:t>
       </w:r>
       <w:r>
         <w:lastRenderedPageBreak/>
@@ -1769,27 +2162,75 @@
           <w:i/>
           <w:iCs/>
         </w:rPr>
-        <w:t xml:space="preserve">The goal of the path following steering behavior is to move a character along the path while staying within the specified radius of the spine. If the character is initially far away from the path, it must first approach, then follow the path.” </w:t>
-      </w:r>
-      <w:r>
-        <w:t xml:space="preserve">– </w:t>
-      </w:r>
+        <w:t xml:space="preserve">The goal of the path following steering </w:t>
+      </w:r>
+      <w:proofErr w:type="spellStart"/>
       <w:r>
         <w:rPr>
           <w:i/>
           <w:iCs/>
         </w:rPr>
-        <w:t xml:space="preserve">Craig Reynolds, 1999. </w:t>
-      </w:r>
-      <w:r>
-        <w:t>This implementation differs slightly from other such implementations by adding a smoothing factor to the turns, which contributes to the realistic aspect of the movements. Finally, Obstacle Avoidance is a behaviour which can be paired with the other behaviours to realistically and smoothly avoid any objects which stand in the middle of their path. “</w:t>
-      </w:r>
+        <w:t>behavior</w:t>
+      </w:r>
+      <w:proofErr w:type="spellEnd"/>
       <w:r>
         <w:rPr>
           <w:i/>
           <w:iCs/>
         </w:rPr>
-        <w:t>Obstacle avoidance behavior gives a character the ability to maneuver in a cluttered environment by dodging around obstacles.</w:t>
+        <w:t xml:space="preserve"> is to move a character along the path while staying within the specified radius of the spine. If the character is initially far away from the path, it must first approach, then follow the path.” </w:t>
+      </w:r>
+      <w:r>
+        <w:t xml:space="preserve">– </w:t>
+      </w:r>
+      <w:r>
+        <w:rPr>
+          <w:i/>
+          <w:iCs/>
+        </w:rPr>
+        <w:t xml:space="preserve">Craig Reynolds, 1999. </w:t>
+      </w:r>
+      <w:r>
+        <w:t>This implementation differs slightly from other such implementations by adding a smoothing factor to the turns, which contributes to the realistic aspect of the movements. Finally, Obstacle Avoidance is a behaviour which can be paired with the other behaviours to realistically and smoothly avoid any objects which stand in the middle of their path. “</w:t>
+      </w:r>
+      <w:r>
+        <w:rPr>
+          <w:i/>
+          <w:iCs/>
+        </w:rPr>
+        <w:t xml:space="preserve">Obstacle avoidance </w:t>
+      </w:r>
+      <w:proofErr w:type="spellStart"/>
+      <w:r>
+        <w:rPr>
+          <w:i/>
+          <w:iCs/>
+        </w:rPr>
+        <w:t>behavior</w:t>
+      </w:r>
+      <w:proofErr w:type="spellEnd"/>
+      <w:r>
+        <w:rPr>
+          <w:i/>
+          <w:iCs/>
+        </w:rPr>
+        <w:t xml:space="preserve"> gives a character the ability to </w:t>
+      </w:r>
+      <w:proofErr w:type="spellStart"/>
+      <w:r>
+        <w:rPr>
+          <w:i/>
+          <w:iCs/>
+        </w:rPr>
+        <w:t>maneuver</w:t>
+      </w:r>
+      <w:proofErr w:type="spellEnd"/>
+      <w:r>
+        <w:rPr>
+          <w:i/>
+          <w:iCs/>
+        </w:rPr>
+        <w:t xml:space="preserve"> in a cluttered environment by dodging around obstacles.</w:t>
       </w:r>
       <w:r>
         <w:rPr>
@@ -1824,7 +2265,7 @@
           <w:iCs/>
           <w:szCs w:val="24"/>
         </w:rPr>
-        <w:t>To approximate the shortest path in real-life situations, like- in maps, games where there can be many hindrances.</w:t>
+        <w:t>To approximate the shortest path in real-life situations, like- in maps, games where there can be many hindrances.”</w:t>
       </w:r>
       <w:r>
         <w:rPr>
@@ -1833,7 +2274,7 @@
           <w:iCs/>
           <w:szCs w:val="24"/>
         </w:rPr>
-        <w:t>”</w:t>
+        <w:t xml:space="preserve"> - </w:t>
       </w:r>
       <w:r>
         <w:rPr>
@@ -1842,7 +2283,7 @@
           <w:iCs/>
           <w:szCs w:val="24"/>
         </w:rPr>
-        <w:t xml:space="preserve"> - </w:t>
+        <w:t>Rachit Belwariar</w:t>
       </w:r>
       <w:r>
         <w:rPr>
@@ -1851,15 +2292,6 @@
           <w:iCs/>
           <w:szCs w:val="24"/>
         </w:rPr>
-        <w:t>Rachit Belwariar</w:t>
-      </w:r>
-      <w:r>
-        <w:rPr>
-          <w:rFonts w:eastAsia="Times New Roman"/>
-          <w:i/>
-          <w:iCs/>
-          <w:szCs w:val="24"/>
-        </w:rPr>
         <w:t xml:space="preserve">, 2023. </w:t>
       </w:r>
       <w:r>
@@ -1907,21 +2339,26 @@
         <w:t xml:space="preserve">There are always risks when using a VR headset, however these risks can be minimised by simple playtesting. </w:t>
       </w:r>
       <w:r>
-        <w:t xml:space="preserve">Taking into account the weight of the VR headset, and the strain of keeping your head in an unnatural position </w:t>
+        <w:t xml:space="preserve">Taking into account the weight of the VR headset, and the strain of keeping your head in an unnatural </w:t>
+      </w:r>
+      <w:proofErr w:type="gramStart"/>
+      <w:r>
+        <w:t xml:space="preserve">position </w:t>
       </w:r>
       <w:r>
         <w:rPr>
           <w:rFonts w:eastAsia="Times New Roman"/>
           <w:szCs w:val="24"/>
         </w:rPr>
-        <w:t>, the optimal placing for an in-game level editor would be at eye-level.</w:t>
-      </w:r>
+        <w:t>,</w:t>
+      </w:r>
+      <w:proofErr w:type="gramEnd"/>
       <w:r>
         <w:rPr>
           <w:rFonts w:eastAsia="Times New Roman"/>
           <w:szCs w:val="24"/>
         </w:rPr>
-        <w:t xml:space="preserve"> </w:t>
+        <w:t xml:space="preserve"> the optimal placing for an in-game level editor would be at eye-level. </w:t>
       </w:r>
     </w:p>
     <w:p>
@@ -1937,14 +2374,7 @@
           <w:rFonts w:eastAsia="Times New Roman"/>
           <w:szCs w:val="24"/>
         </w:rPr>
-        <w:t xml:space="preserve">The VR headset allows the user to be fully immersed into the game world, which is the reason why it is vital to take into consideration the colour and lighting level of the game. After receiving feedback from the play-testers </w:t>
-      </w:r>
-      <w:r>
-        <w:rPr>
-          <w:rFonts w:eastAsia="Times New Roman"/>
-          <w:szCs w:val="24"/>
-        </w:rPr>
-        <w:t>(</w:t>
+        <w:t>The VR headset allows the user to be fully immersed into the game world, which is the reason why it is vital to take into consideration the colour and lighting level of the game. After receiving feedback from the play-testers (</w:t>
       </w:r>
       <w:hyperlink w:anchor="_Appendices" w:history="1">
         <w:r>
@@ -1962,14 +2392,7 @@
           <w:rFonts w:eastAsia="Times New Roman"/>
           <w:szCs w:val="24"/>
         </w:rPr>
-        <w:t>)</w:t>
-      </w:r>
-      <w:r>
-        <w:rPr>
-          <w:rFonts w:eastAsia="Times New Roman"/>
-          <w:szCs w:val="24"/>
-        </w:rPr>
-        <w:t xml:space="preserve">, </w:t>
+        <w:t xml:space="preserve">), </w:t>
       </w:r>
       <w:r>
         <w:rPr>
@@ -2008,14 +2431,7 @@
           <w:rFonts w:eastAsia="Times New Roman"/>
           <w:szCs w:val="24"/>
         </w:rPr>
-        <w:t xml:space="preserve">As for Steering Behaviours, the three Craig Reynolds’ implementations, </w:t>
-      </w:r>
-      <w:r>
-        <w:rPr>
-          <w:rFonts w:eastAsia="Times New Roman"/>
-          <w:szCs w:val="24"/>
-        </w:rPr>
-        <w:t>as opposed to complex behaviours such as A*, succeed in realistically moving the NPCs without causing strain to the game.</w:t>
+        <w:t>As for Steering Behaviours, the three Craig Reynolds’ implementations, as opposed to complex behaviours such as A*, succeed in realistically moving the NPCs without causing strain to the game.</w:t>
       </w:r>
       <w:r>
         <w:rPr>
@@ -2336,10 +2752,7 @@
               <w:jc w:val="center"/>
             </w:pPr>
             <w:r>
-              <w:t xml:space="preserve">November </w:t>
-            </w:r>
-            <w:r>
-              <w:t>9</w:t>
+              <w:t>November 9</w:t>
             </w:r>
             <w:r>
               <w:rPr>
@@ -2378,10 +2791,7 @@
               <w:jc w:val="center"/>
             </w:pPr>
             <w:r>
-              <w:t>November 1</w:t>
-            </w:r>
-            <w:r>
-              <w:t>7</w:t>
+              <w:t>November 17</w:t>
             </w:r>
             <w:r>
               <w:rPr>
@@ -2404,10 +2814,7 @@
               <w:jc w:val="center"/>
             </w:pPr>
             <w:r>
-              <w:t>November 1</w:t>
-            </w:r>
-            <w:r>
-              <w:t>6</w:t>
+              <w:t>November 16</w:t>
             </w:r>
             <w:r>
               <w:rPr>
@@ -2446,10 +2853,7 @@
               <w:jc w:val="center"/>
             </w:pPr>
             <w:r>
-              <w:t xml:space="preserve">November </w:t>
-            </w:r>
-            <w:r>
-              <w:t>24</w:t>
+              <w:t>November 24</w:t>
             </w:r>
             <w:r>
               <w:rPr>
@@ -2472,10 +2876,7 @@
               <w:jc w:val="center"/>
             </w:pPr>
             <w:r>
-              <w:t xml:space="preserve">November </w:t>
-            </w:r>
-            <w:r>
-              <w:t>23</w:t>
+              <w:t>November 23</w:t>
             </w:r>
             <w:r>
               <w:rPr>
@@ -2540,10 +2941,7 @@
               <w:jc w:val="center"/>
             </w:pPr>
             <w:r>
-              <w:t>November 2</w:t>
-            </w:r>
-            <w:r>
-              <w:t>9</w:t>
+              <w:t>November 29</w:t>
             </w:r>
             <w:r>
               <w:rPr>
@@ -2591,10 +2989,7 @@
               <w:t>st</w:t>
             </w:r>
             <w:r>
-              <w:t xml:space="preserve"> </w:t>
-            </w:r>
-            <w:r>
-              <w:t>2022</w:t>
+              <w:t xml:space="preserve"> 2022</w:t>
             </w:r>
           </w:p>
         </w:tc>
@@ -2656,10 +3051,7 @@
               <w:t>st</w:t>
             </w:r>
             <w:r>
-              <w:t xml:space="preserve"> </w:t>
-            </w:r>
-            <w:r>
-              <w:t>2022</w:t>
+              <w:t xml:space="preserve"> 2022</w:t>
             </w:r>
           </w:p>
         </w:tc>
@@ -2673,10 +3065,7 @@
               <w:jc w:val="center"/>
             </w:pPr>
             <w:r>
-              <w:t xml:space="preserve">November </w:t>
-            </w:r>
-            <w:r>
-              <w:t>30</w:t>
+              <w:t>November 30</w:t>
             </w:r>
             <w:r>
               <w:rPr>
@@ -2724,10 +3113,7 @@
               <w:t>st</w:t>
             </w:r>
             <w:r>
-              <w:t xml:space="preserve"> </w:t>
-            </w:r>
-            <w:r>
-              <w:t>2022</w:t>
+              <w:t xml:space="preserve"> 2022</w:t>
             </w:r>
           </w:p>
         </w:tc>
@@ -2780,10 +3166,7 @@
               <w:jc w:val="center"/>
             </w:pPr>
             <w:r>
-              <w:t xml:space="preserve">December </w:t>
-            </w:r>
-            <w:r>
-              <w:t>8</w:t>
+              <w:t>December 8</w:t>
             </w:r>
             <w:r>
               <w:rPr>
@@ -2806,10 +3189,7 @@
               <w:jc w:val="center"/>
             </w:pPr>
             <w:r>
-              <w:t xml:space="preserve">December </w:t>
-            </w:r>
-            <w:r>
-              <w:t>5</w:t>
+              <w:t>December 5</w:t>
             </w:r>
             <w:r>
               <w:rPr>
@@ -2871,10 +3251,7 @@
               <w:jc w:val="center"/>
             </w:pPr>
             <w:r>
-              <w:t xml:space="preserve">December </w:t>
-            </w:r>
-            <w:r>
-              <w:t>6</w:t>
+              <w:t>December 6</w:t>
             </w:r>
             <w:r>
               <w:rPr>
@@ -3112,10 +3489,7 @@
               <w:jc w:val="center"/>
             </w:pPr>
             <w:r>
-              <w:t>January 1</w:t>
-            </w:r>
-            <w:r>
-              <w:t>9</w:t>
+              <w:t>January 19</w:t>
             </w:r>
             <w:r>
               <w:rPr>
@@ -3144,10 +3518,7 @@
               <w:jc w:val="center"/>
             </w:pPr>
             <w:r>
-              <w:t>January 1</w:t>
-            </w:r>
-            <w:r>
-              <w:t>8</w:t>
+              <w:t>January 18</w:t>
             </w:r>
             <w:r>
               <w:rPr>
@@ -3221,10 +3592,7 @@
               <w:jc w:val="center"/>
             </w:pPr>
             <w:r>
-              <w:t>January 1</w:t>
-            </w:r>
-            <w:r>
-              <w:t>8</w:t>
+              <w:t>January 18</w:t>
             </w:r>
             <w:r>
               <w:rPr>
@@ -3298,10 +3666,7 @@
               <w:jc w:val="center"/>
             </w:pPr>
             <w:r>
-              <w:t>January 1</w:t>
-            </w:r>
-            <w:r>
-              <w:t>8</w:t>
+              <w:t>January 18</w:t>
             </w:r>
             <w:r>
               <w:rPr>
@@ -3346,10 +3711,7 @@
               <w:jc w:val="center"/>
             </w:pPr>
             <w:r>
-              <w:t xml:space="preserve">January </w:t>
-            </w:r>
-            <w:r>
-              <w:t>26</w:t>
+              <w:t>January 26</w:t>
             </w:r>
             <w:r>
               <w:rPr>
@@ -3378,10 +3740,7 @@
               <w:jc w:val="center"/>
             </w:pPr>
             <w:r>
-              <w:t>January 2</w:t>
-            </w:r>
-            <w:r>
-              <w:t>5</w:t>
+              <w:t>January 25</w:t>
             </w:r>
             <w:r>
               <w:rPr>
@@ -3412,10 +3771,7 @@
               <w:jc w:val="center"/>
             </w:pPr>
             <w:r>
-              <w:t xml:space="preserve">Level Editor – Object </w:t>
-            </w:r>
-            <w:r>
-              <w:t>Rotation</w:t>
+              <w:t>Level Editor – Object Rotation</w:t>
             </w:r>
           </w:p>
         </w:tc>
@@ -3458,10 +3814,7 @@
               <w:jc w:val="center"/>
             </w:pPr>
             <w:r>
-              <w:t>January 2</w:t>
-            </w:r>
-            <w:r>
-              <w:t>5</w:t>
+              <w:t>January 25</w:t>
             </w:r>
             <w:r>
               <w:rPr>
@@ -3506,27 +3859,24 @@
               <w:jc w:val="center"/>
             </w:pPr>
             <w:r>
-              <w:t>February</w:t>
-            </w:r>
-            <w:r>
+              <w:t xml:space="preserve">February </w:t>
+            </w:r>
+            <w:r>
+              <w:t>2</w:t>
+            </w:r>
+            <w:r>
+              <w:rPr>
+                <w:vertAlign w:val="superscript"/>
+              </w:rPr>
+              <w:t>nd</w:t>
+            </w:r>
+            <w:r>
+              <w:rPr>
+                <w:vertAlign w:val="superscript"/>
+              </w:rPr>
               <w:t xml:space="preserve"> </w:t>
             </w:r>
             <w:r>
-              <w:t>2</w:t>
-            </w:r>
-            <w:r>
-              <w:rPr>
-                <w:vertAlign w:val="superscript"/>
-              </w:rPr>
-              <w:t>nd</w:t>
-            </w:r>
-            <w:r>
-              <w:rPr>
-                <w:vertAlign w:val="superscript"/>
-              </w:rPr>
-              <w:t xml:space="preserve"> </w:t>
-            </w:r>
-            <w:r>
               <w:t>2023</w:t>
             </w:r>
           </w:p>
@@ -3541,10 +3891,7 @@
               <w:jc w:val="center"/>
             </w:pPr>
             <w:r>
-              <w:t xml:space="preserve">February </w:t>
-            </w:r>
-            <w:r>
-              <w:t>1</w:t>
+              <w:t>February 1</w:t>
             </w:r>
             <w:r>
               <w:rPr>
@@ -3589,10 +3936,7 @@
               <w:jc w:val="center"/>
             </w:pPr>
             <w:r>
-              <w:t xml:space="preserve">February </w:t>
-            </w:r>
-            <w:r>
-              <w:t>9</w:t>
+              <w:t>February 9</w:t>
             </w:r>
             <w:r>
               <w:rPr>
@@ -3621,10 +3965,7 @@
               <w:jc w:val="center"/>
             </w:pPr>
             <w:r>
-              <w:t>February</w:t>
-            </w:r>
-            <w:r>
-              <w:t xml:space="preserve"> 9</w:t>
+              <w:t>February 9</w:t>
             </w:r>
             <w:r>
               <w:rPr>
@@ -3669,10 +4010,7 @@
               <w:jc w:val="center"/>
             </w:pPr>
             <w:r>
-              <w:t xml:space="preserve">February </w:t>
-            </w:r>
-            <w:r>
-              <w:t>9</w:t>
+              <w:t>February 9</w:t>
             </w:r>
             <w:r>
               <w:rPr>
@@ -3968,10 +4306,7 @@
               <w:jc w:val="center"/>
             </w:pPr>
             <w:r>
-              <w:t xml:space="preserve">March </w:t>
-            </w:r>
-            <w:r>
-              <w:t>9</w:t>
+              <w:t>March 9</w:t>
             </w:r>
             <w:r>
               <w:rPr>
@@ -4000,10 +4335,7 @@
               <w:jc w:val="center"/>
             </w:pPr>
             <w:r>
-              <w:t xml:space="preserve">March </w:t>
-            </w:r>
-            <w:r>
-              <w:t>7</w:t>
+              <w:t>March 7</w:t>
             </w:r>
             <w:r>
               <w:rPr>
@@ -4077,10 +4409,7 @@
               <w:jc w:val="center"/>
             </w:pPr>
             <w:r>
-              <w:t xml:space="preserve">March </w:t>
-            </w:r>
-            <w:r>
-              <w:t>8</w:t>
+              <w:t>March 8</w:t>
             </w:r>
             <w:r>
               <w:rPr>
@@ -4421,10 +4750,7 @@
               <w:jc w:val="center"/>
             </w:pPr>
             <w:r>
-              <w:t xml:space="preserve">March </w:t>
-            </w:r>
-            <w:r>
-              <w:t>16</w:t>
+              <w:t>March 16</w:t>
             </w:r>
             <w:r>
               <w:rPr>
@@ -4453,10 +4779,7 @@
               <w:jc w:val="center"/>
             </w:pPr>
             <w:r>
-              <w:t xml:space="preserve">March </w:t>
-            </w:r>
-            <w:r>
-              <w:t>13</w:t>
+              <w:t>March 13</w:t>
             </w:r>
             <w:r>
               <w:rPr>
@@ -4604,10 +4927,7 @@
               <w:jc w:val="center"/>
             </w:pPr>
             <w:r>
-              <w:t>March 1</w:t>
-            </w:r>
-            <w:r>
-              <w:t>4</w:t>
+              <w:t>March 14</w:t>
             </w:r>
             <w:r>
               <w:rPr>
@@ -4682,10 +5002,7 @@
               <w:jc w:val="center"/>
             </w:pPr>
             <w:r>
-              <w:t>March 1</w:t>
-            </w:r>
-            <w:r>
-              <w:t>4</w:t>
+              <w:t>March 14</w:t>
             </w:r>
             <w:r>
               <w:rPr>
@@ -4804,10 +5121,7 @@
               <w:jc w:val="center"/>
             </w:pPr>
             <w:r>
-              <w:t xml:space="preserve">March </w:t>
-            </w:r>
-            <w:r>
-              <w:t>23</w:t>
+              <w:t>March 23</w:t>
             </w:r>
             <w:r>
               <w:rPr>
@@ -4836,10 +5150,7 @@
               <w:jc w:val="center"/>
             </w:pPr>
             <w:r>
-              <w:t>March 2</w:t>
-            </w:r>
-            <w:r>
-              <w:t>2</w:t>
+              <w:t>March 22</w:t>
             </w:r>
             <w:r>
               <w:rPr>
@@ -5106,10 +5417,7 @@
               <w:jc w:val="center"/>
             </w:pPr>
             <w:r>
-              <w:t>March</w:t>
-            </w:r>
-            <w:r>
-              <w:t xml:space="preserve"> 30</w:t>
+              <w:t>March 30</w:t>
             </w:r>
             <w:r>
               <w:rPr>
@@ -5434,10 +5742,7 @@
               <w:jc w:val="center"/>
             </w:pPr>
             <w:r>
-              <w:t xml:space="preserve">April </w:t>
-            </w:r>
-            <w:r>
-              <w:t>8</w:t>
+              <w:t>April 8</w:t>
             </w:r>
             <w:r>
               <w:rPr>
@@ -5585,10 +5890,7 @@
               <w:jc w:val="center"/>
             </w:pPr>
             <w:r>
-              <w:t>April 1</w:t>
-            </w:r>
-            <w:r>
-              <w:t>0</w:t>
+              <w:t>April 10</w:t>
             </w:r>
             <w:r>
               <w:rPr>
@@ -5736,10 +6038,7 @@
               <w:jc w:val="center"/>
             </w:pPr>
             <w:r>
-              <w:t>April 1</w:t>
-            </w:r>
-            <w:r>
-              <w:t>1</w:t>
+              <w:t>April 11</w:t>
             </w:r>
             <w:r>
               <w:rPr>
@@ -5961,10 +6260,7 @@
               <w:jc w:val="center"/>
             </w:pPr>
             <w:r>
-              <w:t>April 1</w:t>
-            </w:r>
-            <w:r>
-              <w:t>2</w:t>
+              <w:t>April 12</w:t>
             </w:r>
             <w:r>
               <w:rPr>
@@ -6260,10 +6556,7 @@
               <w:jc w:val="center"/>
             </w:pPr>
             <w:r>
-              <w:t>April 1</w:t>
-            </w:r>
-            <w:r>
-              <w:t>3</w:t>
+              <w:t>April 13</w:t>
             </w:r>
             <w:r>
               <w:rPr>
@@ -6490,8 +6783,6 @@
             </w:pPr>
             <w:r>
               <w:tab/>
-            </w:r>
-            <w:r>
               <w:t>April 13</w:t>
             </w:r>
             <w:r>
@@ -6500,6 +6791,7 @@
               </w:rPr>
               <w:t>th</w:t>
             </w:r>
+            <w:proofErr w:type="gramStart"/>
             <w:r>
               <w:rPr>
                 <w:vertAlign w:val="superscript"/>
@@ -6509,6 +6801,7 @@
             <w:r>
               <w:t>2023</w:t>
             </w:r>
+            <w:proofErr w:type="gramEnd"/>
             <w:r>
               <w:tab/>
             </w:r>
@@ -7163,14 +7456,7 @@
           <w:rFonts w:eastAsia="Times New Roman"/>
           <w:szCs w:val="24"/>
         </w:rPr>
-        <w:t xml:space="preserve">The decision to dim the colours and keep the Level Editor at eye-level has proven to be the best decision, as proven by the questionnaire filled out by the play-testers </w:t>
-      </w:r>
-      <w:r>
-        <w:rPr>
-          <w:rFonts w:eastAsia="Times New Roman"/>
-          <w:szCs w:val="24"/>
-        </w:rPr>
-        <w:t>(</w:t>
+        <w:t>The decision to dim the colours and keep the Level Editor at eye-level has proven to be the best decision, as proven by the questionnaire filled out by the play-testers (</w:t>
       </w:r>
       <w:hyperlink w:anchor="_Appendices" w:history="1">
         <w:r>
@@ -7188,14 +7474,7 @@
           <w:rFonts w:eastAsia="Times New Roman"/>
           <w:szCs w:val="24"/>
         </w:rPr>
-        <w:t>)</w:t>
-      </w:r>
-      <w:r>
-        <w:rPr>
-          <w:rFonts w:eastAsia="Times New Roman"/>
-          <w:szCs w:val="24"/>
-        </w:rPr>
-        <w:t xml:space="preserve">. However, people looking to further research this kind of project, should </w:t>
+        <w:t xml:space="preserve">). However, people looking to further research this kind of project, should </w:t>
       </w:r>
       <w:r>
         <w:rPr>
@@ -7225,7 +7504,37 @@
           <w:rFonts w:eastAsia="Times New Roman"/>
           <w:szCs w:val="24"/>
         </w:rPr>
-        <w:t>The steering behaviours chosen were the best choice for this particular environment. They don’t requite many run-time calculations and so allow for the addition of numerous NPCs without causing lag and discomfort. However, one such behaviour that has not lived up to expectations is the Obstacle Avoidance behaviour. While this behaviour does avoid small obstacles accurately, it struggles with bigger objects such as houses, which causes the NPC to walk into the wall multiple times before managing to walk around it. This takes away from the realism of the game</w:t>
+        <w:t xml:space="preserve">The steering behaviours chosen were the best choice for this </w:t>
+      </w:r>
+      <w:proofErr w:type="gramStart"/>
+      <w:r>
+        <w:rPr>
+          <w:rFonts w:eastAsia="Times New Roman"/>
+          <w:szCs w:val="24"/>
+        </w:rPr>
+        <w:t>particular environment</w:t>
+      </w:r>
+      <w:proofErr w:type="gramEnd"/>
+      <w:r>
+        <w:rPr>
+          <w:rFonts w:eastAsia="Times New Roman"/>
+          <w:szCs w:val="24"/>
+        </w:rPr>
+        <w:t xml:space="preserve">. They don’t </w:t>
+      </w:r>
+      <w:r>
+        <w:rPr>
+          <w:rFonts w:eastAsia="Times New Roman"/>
+          <w:szCs w:val="24"/>
+        </w:rPr>
+        <w:t>require</w:t>
+      </w:r>
+      <w:r>
+        <w:rPr>
+          <w:rFonts w:eastAsia="Times New Roman"/>
+          <w:szCs w:val="24"/>
+        </w:rPr>
+        <w:t xml:space="preserve"> many run-time calculations and so allow for the addition of numerous NPCs without causing lag and discomfort. However, one such behaviour that has not lived up to expectations is the Obstacle Avoidance behaviour. While this behaviour does avoid small obstacles accurately, it struggles with bigger objects such as houses, which causes the NPC to walk into the wall multiple times before managing to walk around it. This takes away from the realism of the game</w:t>
       </w:r>
       <w:r>
         <w:rPr>
@@ -7404,15 +7713,16 @@
           <w:bCs/>
           <w:szCs w:val="24"/>
         </w:rPr>
-        <w:t>Emma Hubert</w:t>
-      </w:r>
+        <w:t xml:space="preserve">Emma </w:t>
+      </w:r>
+      <w:proofErr w:type="gramStart"/>
       <w:r>
         <w:rPr>
           <w:b/>
           <w:bCs/>
           <w:szCs w:val="24"/>
         </w:rPr>
-        <w:t xml:space="preserve"> , “</w:t>
+        <w:t>Hubert</w:t>
       </w:r>
       <w:r>
         <w:rPr>
@@ -7420,15 +7730,16 @@
           <w:bCs/>
           <w:szCs w:val="24"/>
         </w:rPr>
-        <w:t>The weight of UGC in the gaming industry</w:t>
-      </w:r>
+        <w:t xml:space="preserve"> ,</w:t>
+      </w:r>
+      <w:proofErr w:type="gramEnd"/>
       <w:r>
         <w:rPr>
           <w:b/>
           <w:bCs/>
           <w:szCs w:val="24"/>
         </w:rPr>
-        <w:t>”</w:t>
+        <w:t xml:space="preserve"> “</w:t>
       </w:r>
       <w:r>
         <w:rPr>
@@ -7436,6 +7747,22 @@
           <w:bCs/>
           <w:szCs w:val="24"/>
         </w:rPr>
+        <w:t>The weight of UGC in the gaming industry</w:t>
+      </w:r>
+      <w:r>
+        <w:rPr>
+          <w:b/>
+          <w:bCs/>
+          <w:szCs w:val="24"/>
+        </w:rPr>
+        <w:t>”</w:t>
+      </w:r>
+      <w:r>
+        <w:rPr>
+          <w:b/>
+          <w:bCs/>
+          <w:szCs w:val="24"/>
+        </w:rPr>
         <w:t>, January 2022,</w:t>
       </w:r>
     </w:p>
@@ -7443,7 +7770,7 @@
       <w:pPr>
         <w:pStyle w:val="NoSpacing"/>
       </w:pPr>
-      <w:hyperlink r:id="rId12" w:history="1">
+      <w:hyperlink r:id="rId12" w:anchor=":~:text=User%20generated%20content%2C%20or%20UGC,streaming%20platforms%20to%20video%20games" w:history="1">
         <w:r>
           <w:rPr>
             <w:rStyle w:val="Hyperlink"/>
@@ -7537,21 +7864,7 @@
             <w:rStyle w:val="Hyperlink"/>
             <w:szCs w:val="24"/>
           </w:rPr>
-          <w:t>https://www.statista.com/top</w:t>
-        </w:r>
-        <w:r>
-          <w:rPr>
-            <w:rStyle w:val="Hyperlink"/>
-            <w:szCs w:val="24"/>
-          </w:rPr>
-          <w:t>i</w:t>
-        </w:r>
-        <w:r>
-          <w:rPr>
-            <w:rStyle w:val="Hyperlink"/>
-            <w:szCs w:val="24"/>
-          </w:rPr>
-          <w:t>cs/2532/virtual-reality-vr/#dossierContents__outerWrapper</w:t>
+          <w:t>https://www.statista.com/topics/2532/virtual-reality-vr/#dossierContents__outerWrapper</w:t>
         </w:r>
       </w:hyperlink>
     </w:p>
@@ -7598,6 +7911,7 @@
         </w:rPr>
         <w:t>History of VR - Timeline of Events and Tech Development</w:t>
       </w:r>
+      <w:proofErr w:type="gramStart"/>
       <w:r>
         <w:rPr>
           <w:b/>
@@ -7610,7 +7924,15 @@
           <w:b/>
           <w:bCs/>
         </w:rPr>
-        <w:t>, 2022,</w:t>
+        <w:t>,</w:t>
+      </w:r>
+      <w:proofErr w:type="gramEnd"/>
+      <w:r>
+        <w:rPr>
+          <w:b/>
+          <w:bCs/>
+        </w:rPr>
+        <w:t xml:space="preserve"> 2022,</w:t>
       </w:r>
     </w:p>
     <w:p>
@@ -7623,21 +7945,7 @@
             <w:rStyle w:val="Hyperlink"/>
             <w:szCs w:val="24"/>
           </w:rPr>
-          <w:t>https://virtualspeech.com/</w:t>
-        </w:r>
-        <w:r>
-          <w:rPr>
-            <w:rStyle w:val="Hyperlink"/>
-            <w:szCs w:val="24"/>
-          </w:rPr>
-          <w:t>b</w:t>
-        </w:r>
-        <w:r>
-          <w:rPr>
-            <w:rStyle w:val="Hyperlink"/>
-            <w:szCs w:val="24"/>
-          </w:rPr>
-          <w:t>log/history-of-vr#:~:text=1956,four%20people%20at%20a%20time</w:t>
+          <w:t>https://virtualspeech.com/blog/history-of-vr#:~:text=1956,four%20people%20at%20a%20time</w:t>
         </w:r>
       </w:hyperlink>
       <w:r>
@@ -7675,21 +7983,30 @@
           <w:bCs/>
         </w:rPr>
         <w:lastRenderedPageBreak/>
-        <w:t>Scott Stein,</w:t>
+        <w:t>Scott Stein, “</w:t>
       </w:r>
       <w:r>
         <w:rPr>
           <w:b/>
           <w:bCs/>
         </w:rPr>
-        <w:t xml:space="preserve"> “</w:t>
-      </w:r>
+        <w:t xml:space="preserve">The Quest 2 Is More Expensive, But It's Still the Best VR Headset </w:t>
+      </w:r>
+      <w:proofErr w:type="gramStart"/>
       <w:r>
         <w:rPr>
           <w:b/>
           <w:bCs/>
         </w:rPr>
-        <w:t>The Quest 2 Is More Expensive, But It's Still the Best VR Headset For Now</w:t>
+        <w:t>For</w:t>
+      </w:r>
+      <w:proofErr w:type="gramEnd"/>
+      <w:r>
+        <w:rPr>
+          <w:b/>
+          <w:bCs/>
+        </w:rPr>
+        <w:t xml:space="preserve"> Now</w:t>
       </w:r>
       <w:r>
         <w:rPr>
@@ -7727,21 +8044,7 @@
             <w:rStyle w:val="Hyperlink"/>
             <w:szCs w:val="24"/>
           </w:rPr>
-          <w:t>https://www.cnet.com/tech/g</w:t>
-        </w:r>
-        <w:r>
-          <w:rPr>
-            <w:rStyle w:val="Hyperlink"/>
-            <w:szCs w:val="24"/>
-          </w:rPr>
-          <w:t>a</w:t>
-        </w:r>
-        <w:r>
-          <w:rPr>
-            <w:rStyle w:val="Hyperlink"/>
-            <w:szCs w:val="24"/>
-          </w:rPr>
-          <w:t>ming/facebook-oculus-quest-2-vr-review-one-of-my-favorite-game-consoles/</w:t>
+          <w:t>https://www.cnet.com/tech/gaming/facebook-oculus-quest-2-vr-review-one-of-my-favorite-game-consoles/</w:t>
         </w:r>
       </w:hyperlink>
     </w:p>
@@ -7763,7 +8066,23 @@
           <w:b/>
           <w:bCs/>
         </w:rPr>
-        <w:t xml:space="preserve">L. Beever, S. Pop and N. W. John, "LevelEd VR: A virtual reality level editor and workflow for virtual reality level design," </w:t>
+        <w:t xml:space="preserve">L. Beever, S. </w:t>
+      </w:r>
+      <w:proofErr w:type="gramStart"/>
+      <w:r>
+        <w:rPr>
+          <w:b/>
+          <w:bCs/>
+        </w:rPr>
+        <w:t>Pop</w:t>
+      </w:r>
+      <w:proofErr w:type="gramEnd"/>
+      <w:r>
+        <w:rPr>
+          <w:b/>
+          <w:bCs/>
+        </w:rPr>
+        <w:t xml:space="preserve"> and N. W. John, "LevelEd VR: A virtual reality level editor and workflow for virtual reality level design," </w:t>
       </w:r>
       <w:r>
         <w:rPr>
@@ -7795,21 +8114,7 @@
             <w:rStyle w:val="Hyperlink"/>
             <w:szCs w:val="24"/>
           </w:rPr>
-          <w:t>https://ieeexplore.ieee.</w:t>
-        </w:r>
-        <w:r>
-          <w:rPr>
-            <w:rStyle w:val="Hyperlink"/>
-            <w:szCs w:val="24"/>
-          </w:rPr>
-          <w:t>o</w:t>
-        </w:r>
-        <w:r>
-          <w:rPr>
-            <w:rStyle w:val="Hyperlink"/>
-            <w:szCs w:val="24"/>
-          </w:rPr>
-          <w:t>rg/document/9231769</w:t>
+          <w:t>https://ieeexplore.ieee.org/document/9231769</w:t>
         </w:r>
       </w:hyperlink>
     </w:p>
@@ -7831,7 +8136,23 @@
           <w:b/>
           <w:bCs/>
         </w:rPr>
-        <w:t xml:space="preserve">L. Beever, S. Pop and N. W. John, "LevelEd VR: A virtual reality level editor and workflow for virtual reality level design," </w:t>
+        <w:t xml:space="preserve">L. Beever, S. </w:t>
+      </w:r>
+      <w:proofErr w:type="gramStart"/>
+      <w:r>
+        <w:rPr>
+          <w:b/>
+          <w:bCs/>
+        </w:rPr>
+        <w:t>Pop</w:t>
+      </w:r>
+      <w:proofErr w:type="gramEnd"/>
+      <w:r>
+        <w:rPr>
+          <w:b/>
+          <w:bCs/>
+        </w:rPr>
+        <w:t xml:space="preserve"> and N. W. John, "LevelEd VR: A virtual reality level editor and workflow for virtual reality level design," </w:t>
       </w:r>
       <w:r>
         <w:rPr>
@@ -7922,7 +8243,7 @@
       <w:pPr>
         <w:pStyle w:val="NoSpacing"/>
       </w:pPr>
-      <w:hyperlink r:id="rId18" w:history="1">
+      <w:hyperlink r:id="rId18" w:anchor=":~:text=Comparison%20of%20VR%20headsets%20worldwide%202022%2C%20by%20weight&amp;text=In%20a%20comparison%20of%20select,a%20weight%20of%20809%20grams." w:history="1">
         <w:r>
           <w:rPr>
             <w:rStyle w:val="Hyperlink"/>
@@ -7973,7 +8294,23 @@
           <w:b/>
           <w:bCs/>
         </w:rPr>
-        <w:t>Steering Behaviors For Autonomous Characters</w:t>
+        <w:t xml:space="preserve">Steering Behaviors </w:t>
+      </w:r>
+      <w:proofErr w:type="gramStart"/>
+      <w:r>
+        <w:rPr>
+          <w:b/>
+          <w:bCs/>
+        </w:rPr>
+        <w:t>For</w:t>
+      </w:r>
+      <w:proofErr w:type="gramEnd"/>
+      <w:r>
+        <w:rPr>
+          <w:b/>
+          <w:bCs/>
+        </w:rPr>
+        <w:t xml:space="preserve"> Autonomous Characters</w:t>
       </w:r>
       <w:r>
         <w:rPr>
@@ -8039,7 +8376,7 @@
       <w:pPr>
         <w:pStyle w:val="NoSpacing"/>
       </w:pPr>
-      <w:hyperlink r:id="rId20" w:history="1">
+      <w:hyperlink r:id="rId20" w:anchor=":~:text=What%20are%20steering%20behaviors%3F,are%20all%20steering%20behaviors" w:history="1">
         <w:r>
           <w:rPr>
             <w:rStyle w:val="Hyperlink"/>
@@ -8132,7 +8469,17 @@
           <w:szCs w:val="24"/>
           <w:lang w:val="en-IE"/>
         </w:rPr>
-        <w:t>Rachit Belwariar</w:t>
+        <w:t xml:space="preserve">Rachit </w:t>
+      </w:r>
+      <w:proofErr w:type="gramStart"/>
+      <w:r>
+        <w:rPr>
+          <w:b/>
+          <w:bCs/>
+          <w:szCs w:val="24"/>
+          <w:lang w:val="en-IE"/>
+        </w:rPr>
+        <w:t>Belwariar</w:t>
       </w:r>
       <w:r>
         <w:rPr>
@@ -8158,6 +8505,7 @@
         </w:rPr>
         <w:t>“</w:t>
       </w:r>
+      <w:proofErr w:type="gramEnd"/>
       <w:r>
         <w:rPr>
           <w:b/>
@@ -8444,7 +8792,29 @@
                 <w:szCs w:val="20"/>
                 <w:shd w:val="clear" w:color="auto" w:fill="FFFFFF"/>
               </w:rPr>
-              <w:t xml:space="preserve">Farming is so fun and the map is vivid and interesting, loved the way you can drag </w:t>
+              <w:t xml:space="preserve">Farming is so </w:t>
+            </w:r>
+            <w:proofErr w:type="gramStart"/>
+            <w:r>
+              <w:rPr>
+                <w:rFonts w:ascii="Arial" w:hAnsi="Arial" w:cs="Arial"/>
+                <w:color w:val="000000"/>
+                <w:sz w:val="20"/>
+                <w:szCs w:val="20"/>
+                <w:shd w:val="clear" w:color="auto" w:fill="FFFFFF"/>
+              </w:rPr>
+              <w:t>fun</w:t>
+            </w:r>
+            <w:proofErr w:type="gramEnd"/>
+            <w:r>
+              <w:rPr>
+                <w:rFonts w:ascii="Arial" w:hAnsi="Arial" w:cs="Arial"/>
+                <w:color w:val="000000"/>
+                <w:sz w:val="20"/>
+                <w:szCs w:val="20"/>
+                <w:shd w:val="clear" w:color="auto" w:fill="FFFFFF"/>
+              </w:rPr>
+              <w:t xml:space="preserve"> and the map is vivid and interesting, loved the way you can drag </w:t>
             </w:r>
             <w:r>
               <w:rPr>
@@ -8839,7 +9209,31 @@
                 <w:szCs w:val="20"/>
                 <w:shd w:val="clear" w:color="auto" w:fill="FFFFFF"/>
               </w:rPr>
-              <w:t>It's simple, and effective. You're able to find everything and everything isn't too far apart where the player would loose time</w:t>
+              <w:t xml:space="preserve">It's simple, and effective. You're able to find everything and everything isn't too far apart where the player would </w:t>
+            </w:r>
+            <w:proofErr w:type="spellStart"/>
+            <w:proofErr w:type="gramStart"/>
+            <w:r>
+              <w:rPr>
+                <w:rFonts w:ascii="Arial" w:hAnsi="Arial" w:cs="Arial"/>
+                <w:color w:val="000000"/>
+                <w:sz w:val="20"/>
+                <w:szCs w:val="20"/>
+                <w:shd w:val="clear" w:color="auto" w:fill="FFFFFF"/>
+              </w:rPr>
+              <w:t>loose</w:t>
+            </w:r>
+            <w:proofErr w:type="spellEnd"/>
+            <w:proofErr w:type="gramEnd"/>
+            <w:r>
+              <w:rPr>
+                <w:rFonts w:ascii="Arial" w:hAnsi="Arial" w:cs="Arial"/>
+                <w:color w:val="000000"/>
+                <w:sz w:val="20"/>
+                <w:szCs w:val="20"/>
+                <w:shd w:val="clear" w:color="auto" w:fill="FFFFFF"/>
+              </w:rPr>
+              <w:t xml:space="preserve"> time</w:t>
             </w:r>
           </w:p>
         </w:tc>
@@ -8904,15 +9298,27 @@
             <w:tcW w:w="2164" w:type="dxa"/>
           </w:tcPr>
           <w:p>
-            <w:r>
-              <w:rPr>
-                <w:rFonts w:ascii="Arial" w:hAnsi="Arial" w:cs="Arial"/>
-                <w:color w:val="000000"/>
-                <w:sz w:val="20"/>
-                <w:szCs w:val="20"/>
-                <w:shd w:val="clear" w:color="auto" w:fill="FFFFFF"/>
-              </w:rPr>
-              <w:t>Exploration , the exploration was the most fun part for me as the more I explore , the more I learned about the game</w:t>
+            <w:proofErr w:type="gramStart"/>
+            <w:r>
+              <w:rPr>
+                <w:rFonts w:ascii="Arial" w:hAnsi="Arial" w:cs="Arial"/>
+                <w:color w:val="000000"/>
+                <w:sz w:val="20"/>
+                <w:szCs w:val="20"/>
+                <w:shd w:val="clear" w:color="auto" w:fill="FFFFFF"/>
+              </w:rPr>
+              <w:t>Exploration ,</w:t>
+            </w:r>
+            <w:proofErr w:type="gramEnd"/>
+            <w:r>
+              <w:rPr>
+                <w:rFonts w:ascii="Arial" w:hAnsi="Arial" w:cs="Arial"/>
+                <w:color w:val="000000"/>
+                <w:sz w:val="20"/>
+                <w:szCs w:val="20"/>
+                <w:shd w:val="clear" w:color="auto" w:fill="FFFFFF"/>
+              </w:rPr>
+              <w:t xml:space="preserve"> the exploration was the most fun part for me as the more I explore , the more I learned about the game</w:t>
             </w:r>
           </w:p>
         </w:tc>
@@ -9019,8 +9425,20 @@
                 <w:szCs w:val="20"/>
                 <w:shd w:val="clear" w:color="auto" w:fill="FFFFFF"/>
               </w:rPr>
-              <w:t>Very good, one note about UI, I feel like inventory should be a bit smaller as it takes up a lot of space on screen and can be very overwhelming in terms of its size. I feel a slightly smaller sized inventory would be a little bit better. Other UI elements work very well .</w:t>
-            </w:r>
+              <w:t xml:space="preserve">Very good, one note about UI, I feel like inventory should be a bit smaller as it takes up a lot of space on screen and can be very overwhelming in terms of its size. I feel a slightly smaller sized inventory would be a little bit better. Other UI elements work very </w:t>
+            </w:r>
+            <w:proofErr w:type="gramStart"/>
+            <w:r>
+              <w:rPr>
+                <w:rFonts w:ascii="Arial" w:hAnsi="Arial" w:cs="Arial"/>
+                <w:color w:val="000000"/>
+                <w:sz w:val="20"/>
+                <w:szCs w:val="20"/>
+                <w:shd w:val="clear" w:color="auto" w:fill="FFFFFF"/>
+              </w:rPr>
+              <w:t>well .</w:t>
+            </w:r>
+            <w:proofErr w:type="gramEnd"/>
           </w:p>
         </w:tc>
         <w:tc>
@@ -9092,7 +9510,29 @@
                 <w:szCs w:val="20"/>
                 <w:shd w:val="clear" w:color="auto" w:fill="FFFFFF"/>
               </w:rPr>
-              <w:t>Farming because its fun to grow carrots</w:t>
+              <w:t xml:space="preserve">Farming because </w:t>
+            </w:r>
+            <w:proofErr w:type="spellStart"/>
+            <w:r>
+              <w:rPr>
+                <w:rFonts w:ascii="Arial" w:hAnsi="Arial" w:cs="Arial"/>
+                <w:color w:val="000000"/>
+                <w:sz w:val="20"/>
+                <w:szCs w:val="20"/>
+                <w:shd w:val="clear" w:color="auto" w:fill="FFFFFF"/>
+              </w:rPr>
+              <w:t>its</w:t>
+            </w:r>
+            <w:proofErr w:type="spellEnd"/>
+            <w:r>
+              <w:rPr>
+                <w:rFonts w:ascii="Arial" w:hAnsi="Arial" w:cs="Arial"/>
+                <w:color w:val="000000"/>
+                <w:sz w:val="20"/>
+                <w:szCs w:val="20"/>
+                <w:shd w:val="clear" w:color="auto" w:fill="FFFFFF"/>
+              </w:rPr>
+              <w:t xml:space="preserve"> fun to grow carrots</w:t>
             </w:r>
           </w:p>
         </w:tc>
@@ -9170,7 +9610,27 @@
                 <w:szCs w:val="20"/>
                 <w:shd w:val="clear" w:color="auto" w:fill="FFFFFF"/>
               </w:rPr>
-              <w:t>Shoot npcs</w:t>
+              <w:t xml:space="preserve">Shoot </w:t>
+            </w:r>
+            <w:r>
+              <w:rPr>
+                <w:rFonts w:ascii="Arial" w:hAnsi="Arial" w:cs="Arial"/>
+                <w:color w:val="000000"/>
+                <w:sz w:val="20"/>
+                <w:szCs w:val="20"/>
+                <w:shd w:val="clear" w:color="auto" w:fill="FFFFFF"/>
+              </w:rPr>
+              <w:t>NPC</w:t>
+            </w:r>
+            <w:r>
+              <w:rPr>
+                <w:rFonts w:ascii="Arial" w:hAnsi="Arial" w:cs="Arial"/>
+                <w:color w:val="000000"/>
+                <w:sz w:val="20"/>
+                <w:szCs w:val="20"/>
+                <w:shd w:val="clear" w:color="auto" w:fill="FFFFFF"/>
+              </w:rPr>
+              <w:t>s</w:t>
             </w:r>
           </w:p>
         </w:tc>
@@ -9204,7 +9664,29 @@
                 <w:szCs w:val="20"/>
                 <w:shd w:val="clear" w:color="auto" w:fill="FFFFFF"/>
               </w:rPr>
-              <w:t>Very nice, pretty easy to follow and understand</w:t>
+              <w:t xml:space="preserve">Very nice, </w:t>
+            </w:r>
+            <w:proofErr w:type="gramStart"/>
+            <w:r>
+              <w:rPr>
+                <w:rFonts w:ascii="Arial" w:hAnsi="Arial" w:cs="Arial"/>
+                <w:color w:val="000000"/>
+                <w:sz w:val="20"/>
+                <w:szCs w:val="20"/>
+                <w:shd w:val="clear" w:color="auto" w:fill="FFFFFF"/>
+              </w:rPr>
+              <w:t>pretty easy</w:t>
+            </w:r>
+            <w:proofErr w:type="gramEnd"/>
+            <w:r>
+              <w:rPr>
+                <w:rFonts w:ascii="Arial" w:hAnsi="Arial" w:cs="Arial"/>
+                <w:color w:val="000000"/>
+                <w:sz w:val="20"/>
+                <w:szCs w:val="20"/>
+                <w:shd w:val="clear" w:color="auto" w:fill="FFFFFF"/>
+              </w:rPr>
+              <w:t xml:space="preserve"> to follow and understand</w:t>
             </w:r>
           </w:p>
         </w:tc>
@@ -9475,7 +9957,29 @@
                 <w:szCs w:val="20"/>
                 <w:shd w:val="clear" w:color="auto" w:fill="FFFFFF"/>
               </w:rPr>
-              <w:t>UI felt natural and easy to use, made the layout and overall game a much more enjoyable experience than some VR games I've played with poor, clunky UI that got in the way of what could of been a fun game underneath</w:t>
+              <w:t xml:space="preserve">UI felt natural and easy to use, made the layout and overall game a much more enjoyable experience than some VR games I've played with poor, clunky UI that got in the way of what could </w:t>
+            </w:r>
+            <w:proofErr w:type="gramStart"/>
+            <w:r>
+              <w:rPr>
+                <w:rFonts w:ascii="Arial" w:hAnsi="Arial" w:cs="Arial"/>
+                <w:color w:val="000000"/>
+                <w:sz w:val="20"/>
+                <w:szCs w:val="20"/>
+                <w:shd w:val="clear" w:color="auto" w:fill="FFFFFF"/>
+              </w:rPr>
+              <w:t>of</w:t>
+            </w:r>
+            <w:proofErr w:type="gramEnd"/>
+            <w:r>
+              <w:rPr>
+                <w:rFonts w:ascii="Arial" w:hAnsi="Arial" w:cs="Arial"/>
+                <w:color w:val="000000"/>
+                <w:sz w:val="20"/>
+                <w:szCs w:val="20"/>
+                <w:shd w:val="clear" w:color="auto" w:fill="FFFFFF"/>
+              </w:rPr>
+              <w:t xml:space="preserve"> been a fun game underneath</w:t>
             </w:r>
           </w:p>
         </w:tc>
@@ -9637,7 +10141,29 @@
                 <w:szCs w:val="20"/>
                 <w:shd w:val="clear" w:color="auto" w:fill="FFFFFF"/>
               </w:rPr>
-              <w:t>I would have liked to been able to upgrade my equipment , watering one plant at a time took a lot of time</w:t>
+              <w:t xml:space="preserve">I would have liked to been able to upgrade my </w:t>
+            </w:r>
+            <w:proofErr w:type="gramStart"/>
+            <w:r>
+              <w:rPr>
+                <w:rFonts w:ascii="Arial" w:hAnsi="Arial" w:cs="Arial"/>
+                <w:color w:val="000000"/>
+                <w:sz w:val="20"/>
+                <w:szCs w:val="20"/>
+                <w:shd w:val="clear" w:color="auto" w:fill="FFFFFF"/>
+              </w:rPr>
+              <w:t>equipment ,</w:t>
+            </w:r>
+            <w:proofErr w:type="gramEnd"/>
+            <w:r>
+              <w:rPr>
+                <w:rFonts w:ascii="Arial" w:hAnsi="Arial" w:cs="Arial"/>
+                <w:color w:val="000000"/>
+                <w:sz w:val="20"/>
+                <w:szCs w:val="20"/>
+                <w:shd w:val="clear" w:color="auto" w:fill="FFFFFF"/>
+              </w:rPr>
+              <w:t xml:space="preserve"> watering one plant at a time took a lot of time</w:t>
             </w:r>
           </w:p>
         </w:tc>
@@ -9655,15 +10181,27 @@
                 <w:shd w:val="clear" w:color="auto" w:fill="FFFFFF"/>
               </w:rPr>
             </w:pPr>
-            <w:r>
-              <w:rPr>
-                <w:rFonts w:ascii="Arial" w:hAnsi="Arial" w:cs="Arial"/>
-                <w:color w:val="000000"/>
-                <w:sz w:val="20"/>
-                <w:szCs w:val="20"/>
-                <w:shd w:val="clear" w:color="auto" w:fill="FFFFFF"/>
-              </w:rPr>
-              <w:t>Farming , I enjoyed selling my plants and also growing the different types of produce I could while planning out where everything is going to go</w:t>
+            <w:proofErr w:type="gramStart"/>
+            <w:r>
+              <w:rPr>
+                <w:rFonts w:ascii="Arial" w:hAnsi="Arial" w:cs="Arial"/>
+                <w:color w:val="000000"/>
+                <w:sz w:val="20"/>
+                <w:szCs w:val="20"/>
+                <w:shd w:val="clear" w:color="auto" w:fill="FFFFFF"/>
+              </w:rPr>
+              <w:t>Farming ,</w:t>
+            </w:r>
+            <w:proofErr w:type="gramEnd"/>
+            <w:r>
+              <w:rPr>
+                <w:rFonts w:ascii="Arial" w:hAnsi="Arial" w:cs="Arial"/>
+                <w:color w:val="000000"/>
+                <w:sz w:val="20"/>
+                <w:szCs w:val="20"/>
+                <w:shd w:val="clear" w:color="auto" w:fill="FFFFFF"/>
+              </w:rPr>
+              <w:t xml:space="preserve"> I enjoyed selling my plants and also growing the different types of produce I could while planning out where everything is going to go</w:t>
             </w:r>
           </w:p>
         </w:tc>
@@ -9689,7 +10227,29 @@
                 <w:szCs w:val="20"/>
                 <w:shd w:val="clear" w:color="auto" w:fill="FFFFFF"/>
               </w:rPr>
-              <w:t xml:space="preserve">Very straightforward and intuitive , the inventory could be laid out further away from my face </w:t>
+              <w:t xml:space="preserve">Very straightforward and </w:t>
+            </w:r>
+            <w:proofErr w:type="gramStart"/>
+            <w:r>
+              <w:rPr>
+                <w:rFonts w:ascii="Arial" w:hAnsi="Arial" w:cs="Arial"/>
+                <w:color w:val="000000"/>
+                <w:sz w:val="20"/>
+                <w:szCs w:val="20"/>
+                <w:shd w:val="clear" w:color="auto" w:fill="FFFFFF"/>
+              </w:rPr>
+              <w:t>intuitive ,</w:t>
+            </w:r>
+            <w:proofErr w:type="gramEnd"/>
+            <w:r>
+              <w:rPr>
+                <w:rFonts w:ascii="Arial" w:hAnsi="Arial" w:cs="Arial"/>
+                <w:color w:val="000000"/>
+                <w:sz w:val="20"/>
+                <w:szCs w:val="20"/>
+                <w:shd w:val="clear" w:color="auto" w:fill="FFFFFF"/>
+              </w:rPr>
+              <w:t xml:space="preserve"> the inventory could be laid out further away from my face </w:t>
             </w:r>
             <w:r>
               <w:rPr>
@@ -9813,7 +10373,51 @@
                 <w:szCs w:val="20"/>
                 <w:shd w:val="clear" w:color="auto" w:fill="FFFFFF"/>
               </w:rPr>
-              <w:t>Farming and exploring. I think the farming mechanic is really well implemented with plenty of room for growth. I really enjoyed exploring the areas of the game as the cell shaded low poly graphics really appeal to me. The layout of the town is really well designed and it left me wanting more.</w:t>
+              <w:t xml:space="preserve">Farming and exploring. I think the farming mechanic is </w:t>
+            </w:r>
+            <w:proofErr w:type="gramStart"/>
+            <w:r>
+              <w:rPr>
+                <w:rFonts w:ascii="Arial" w:hAnsi="Arial" w:cs="Arial"/>
+                <w:color w:val="000000"/>
+                <w:sz w:val="20"/>
+                <w:szCs w:val="20"/>
+                <w:shd w:val="clear" w:color="auto" w:fill="FFFFFF"/>
+              </w:rPr>
+              <w:t>really well</w:t>
+            </w:r>
+            <w:proofErr w:type="gramEnd"/>
+            <w:r>
+              <w:rPr>
+                <w:rFonts w:ascii="Arial" w:hAnsi="Arial" w:cs="Arial"/>
+                <w:color w:val="000000"/>
+                <w:sz w:val="20"/>
+                <w:szCs w:val="20"/>
+                <w:shd w:val="clear" w:color="auto" w:fill="FFFFFF"/>
+              </w:rPr>
+              <w:t xml:space="preserve"> implemented with plenty of room for growth. I really enjoyed exploring the areas of the game as the cell shaded low poly graphics really appeal to me. The layout of the town is really well </w:t>
+            </w:r>
+            <w:proofErr w:type="gramStart"/>
+            <w:r>
+              <w:rPr>
+                <w:rFonts w:ascii="Arial" w:hAnsi="Arial" w:cs="Arial"/>
+                <w:color w:val="000000"/>
+                <w:sz w:val="20"/>
+                <w:szCs w:val="20"/>
+                <w:shd w:val="clear" w:color="auto" w:fill="FFFFFF"/>
+              </w:rPr>
+              <w:t>designed</w:t>
+            </w:r>
+            <w:proofErr w:type="gramEnd"/>
+            <w:r>
+              <w:rPr>
+                <w:rFonts w:ascii="Arial" w:hAnsi="Arial" w:cs="Arial"/>
+                <w:color w:val="000000"/>
+                <w:sz w:val="20"/>
+                <w:szCs w:val="20"/>
+                <w:shd w:val="clear" w:color="auto" w:fill="FFFFFF"/>
+              </w:rPr>
+              <w:t xml:space="preserve"> and it left me wanting more.</w:t>
             </w:r>
           </w:p>
         </w:tc>
@@ -9839,7 +10443,49 @@
                 <w:szCs w:val="20"/>
                 <w:shd w:val="clear" w:color="auto" w:fill="FFFFFF"/>
               </w:rPr>
-              <w:t xml:space="preserve">I think the world layout was designed really well. The mountains that surround the playable area give it a sense of scale and really make it feel like you're tucked away in this small mountainside community. I do think there was too much traffic that kind of conflicted with that aesthetic so it kind of made it feel urbanised at times which took away from that country life vibes i expect with a farming sim. Having less traffic on the roads </w:t>
+              <w:t xml:space="preserve">I think the world layout was designed </w:t>
+            </w:r>
+            <w:proofErr w:type="gramStart"/>
+            <w:r>
+              <w:rPr>
+                <w:rFonts w:ascii="Arial" w:hAnsi="Arial" w:cs="Arial"/>
+                <w:color w:val="000000"/>
+                <w:sz w:val="20"/>
+                <w:szCs w:val="20"/>
+                <w:shd w:val="clear" w:color="auto" w:fill="FFFFFF"/>
+              </w:rPr>
+              <w:t>really well</w:t>
+            </w:r>
+            <w:proofErr w:type="gramEnd"/>
+            <w:r>
+              <w:rPr>
+                <w:rFonts w:ascii="Arial" w:hAnsi="Arial" w:cs="Arial"/>
+                <w:color w:val="000000"/>
+                <w:sz w:val="20"/>
+                <w:szCs w:val="20"/>
+                <w:shd w:val="clear" w:color="auto" w:fill="FFFFFF"/>
+              </w:rPr>
+              <w:t xml:space="preserve">. The mountains that surround the playable area give it a sense of scale and really make it feel like you're tucked away in this small mountainside community. I do think there was too much traffic that kind of conflicted with that aesthetic so it kind of made it feel urbanised at times which took away from that country life vibes </w:t>
+            </w:r>
+            <w:r>
+              <w:rPr>
+                <w:rFonts w:ascii="Arial" w:hAnsi="Arial" w:cs="Arial"/>
+                <w:color w:val="000000"/>
+                <w:sz w:val="20"/>
+                <w:szCs w:val="20"/>
+                <w:shd w:val="clear" w:color="auto" w:fill="FFFFFF"/>
+              </w:rPr>
+              <w:t>I</w:t>
+            </w:r>
+            <w:r>
+              <w:rPr>
+                <w:rFonts w:ascii="Arial" w:hAnsi="Arial" w:cs="Arial"/>
+                <w:color w:val="000000"/>
+                <w:sz w:val="20"/>
+                <w:szCs w:val="20"/>
+                <w:shd w:val="clear" w:color="auto" w:fill="FFFFFF"/>
+              </w:rPr>
+              <w:t xml:space="preserve"> expect with a farming sim. Having less traffic on the roads </w:t>
             </w:r>
             <w:r>
               <w:rPr>
@@ -9859,7 +10505,49 @@
                 <w:szCs w:val="20"/>
                 <w:shd w:val="clear" w:color="auto" w:fill="FFFFFF"/>
               </w:rPr>
-              <w:t xml:space="preserve"> have helped with my immersion. The ui worked as i expected it to. It was simple and responsive and tracked well with the view from the headset.</w:t>
+              <w:t xml:space="preserve"> have helped with my immersion. The </w:t>
+            </w:r>
+            <w:r>
+              <w:rPr>
+                <w:rFonts w:ascii="Arial" w:hAnsi="Arial" w:cs="Arial"/>
+                <w:color w:val="000000"/>
+                <w:sz w:val="20"/>
+                <w:szCs w:val="20"/>
+                <w:shd w:val="clear" w:color="auto" w:fill="FFFFFF"/>
+              </w:rPr>
+              <w:t>UI</w:t>
+            </w:r>
+            <w:r>
+              <w:rPr>
+                <w:rFonts w:ascii="Arial" w:hAnsi="Arial" w:cs="Arial"/>
+                <w:color w:val="000000"/>
+                <w:sz w:val="20"/>
+                <w:szCs w:val="20"/>
+                <w:shd w:val="clear" w:color="auto" w:fill="FFFFFF"/>
+              </w:rPr>
+              <w:t xml:space="preserve"> worked as </w:t>
+            </w:r>
+            <w:proofErr w:type="spellStart"/>
+            <w:r>
+              <w:rPr>
+                <w:rFonts w:ascii="Arial" w:hAnsi="Arial" w:cs="Arial"/>
+                <w:color w:val="000000"/>
+                <w:sz w:val="20"/>
+                <w:szCs w:val="20"/>
+                <w:shd w:val="clear" w:color="auto" w:fill="FFFFFF"/>
+              </w:rPr>
+              <w:t>i</w:t>
+            </w:r>
+            <w:proofErr w:type="spellEnd"/>
+            <w:r>
+              <w:rPr>
+                <w:rFonts w:ascii="Arial" w:hAnsi="Arial" w:cs="Arial"/>
+                <w:color w:val="000000"/>
+                <w:sz w:val="20"/>
+                <w:szCs w:val="20"/>
+                <w:shd w:val="clear" w:color="auto" w:fill="FFFFFF"/>
+              </w:rPr>
+              <w:t xml:space="preserve"> expected it to. It was simple and responsive and tracked well with the view from the headset.</w:t>
             </w:r>
           </w:p>
         </w:tc>
@@ -10403,7 +11091,29 @@
                 <w:szCs w:val="20"/>
                 <w:shd w:val="clear" w:color="auto" w:fill="FFFFFF"/>
               </w:rPr>
-              <w:t>I'd make the inventory steady. If you bobble your head the inventory bobbles along with your head so in my personal opinion make the inventory display still</w:t>
+              <w:t xml:space="preserve">I'd make the inventory steady. If you bobble your head the inventory bobbles along with your head so in my personal </w:t>
+            </w:r>
+            <w:proofErr w:type="gramStart"/>
+            <w:r>
+              <w:rPr>
+                <w:rFonts w:ascii="Arial" w:hAnsi="Arial" w:cs="Arial"/>
+                <w:color w:val="000000"/>
+                <w:sz w:val="20"/>
+                <w:szCs w:val="20"/>
+                <w:shd w:val="clear" w:color="auto" w:fill="FFFFFF"/>
+              </w:rPr>
+              <w:t>opinion</w:t>
+            </w:r>
+            <w:proofErr w:type="gramEnd"/>
+            <w:r>
+              <w:rPr>
+                <w:rFonts w:ascii="Arial" w:hAnsi="Arial" w:cs="Arial"/>
+                <w:color w:val="000000"/>
+                <w:sz w:val="20"/>
+                <w:szCs w:val="20"/>
+                <w:shd w:val="clear" w:color="auto" w:fill="FFFFFF"/>
+              </w:rPr>
+              <w:t xml:space="preserve"> make the inventory display still</w:t>
             </w:r>
           </w:p>
         </w:tc>
@@ -10579,7 +11289,29 @@
                 <w:szCs w:val="20"/>
                 <w:shd w:val="clear" w:color="auto" w:fill="FFFFFF"/>
               </w:rPr>
-              <w:t>As I mentioned above make it slightly smaller. The inventory slots as it is very easy to place items in them but they are very large on screen,</w:t>
+              <w:t xml:space="preserve">As I mentioned above make it slightly smaller. The inventory slots as it is very easy to place items in </w:t>
+            </w:r>
+            <w:proofErr w:type="gramStart"/>
+            <w:r>
+              <w:rPr>
+                <w:rFonts w:ascii="Arial" w:hAnsi="Arial" w:cs="Arial"/>
+                <w:color w:val="000000"/>
+                <w:sz w:val="20"/>
+                <w:szCs w:val="20"/>
+                <w:shd w:val="clear" w:color="auto" w:fill="FFFFFF"/>
+              </w:rPr>
+              <w:t>them</w:t>
+            </w:r>
+            <w:proofErr w:type="gramEnd"/>
+            <w:r>
+              <w:rPr>
+                <w:rFonts w:ascii="Arial" w:hAnsi="Arial" w:cs="Arial"/>
+                <w:color w:val="000000"/>
+                <w:sz w:val="20"/>
+                <w:szCs w:val="20"/>
+                <w:shd w:val="clear" w:color="auto" w:fill="FFFFFF"/>
+              </w:rPr>
+              <w:t xml:space="preserve"> but they are very large on screen,</w:t>
             </w:r>
           </w:p>
         </w:tc>
@@ -10723,27 +11455,7 @@
                 <w:szCs w:val="20"/>
                 <w:shd w:val="clear" w:color="auto" w:fill="FFFFFF"/>
               </w:rPr>
-              <w:t xml:space="preserve">I </w:t>
-            </w:r>
-            <w:r>
-              <w:rPr>
-                <w:rFonts w:ascii="Arial" w:hAnsi="Arial" w:cs="Arial"/>
-                <w:color w:val="000000"/>
-                <w:sz w:val="20"/>
-                <w:szCs w:val="20"/>
-                <w:shd w:val="clear" w:color="auto" w:fill="FFFFFF"/>
-              </w:rPr>
-              <w:t>didn’t</w:t>
-            </w:r>
-            <w:r>
-              <w:rPr>
-                <w:rFonts w:ascii="Arial" w:hAnsi="Arial" w:cs="Arial"/>
-                <w:color w:val="000000"/>
-                <w:sz w:val="20"/>
-                <w:szCs w:val="20"/>
-                <w:shd w:val="clear" w:color="auto" w:fill="FFFFFF"/>
-              </w:rPr>
-              <w:t xml:space="preserve"> hear</w:t>
+              <w:t>I didn’t hear</w:t>
             </w:r>
           </w:p>
         </w:tc>
@@ -11069,7 +11781,29 @@
                 <w:szCs w:val="20"/>
                 <w:shd w:val="clear" w:color="auto" w:fill="FFFFFF"/>
               </w:rPr>
-              <w:t xml:space="preserve">While movement and rotation was comfortable most of the time, at one point all the cars seemed to glitch and come to a complete stop after too many spawned. </w:t>
+              <w:t xml:space="preserve">While movement and rotation </w:t>
+            </w:r>
+            <w:proofErr w:type="gramStart"/>
+            <w:r>
+              <w:rPr>
+                <w:rFonts w:ascii="Arial" w:hAnsi="Arial" w:cs="Arial"/>
+                <w:color w:val="000000"/>
+                <w:sz w:val="20"/>
+                <w:szCs w:val="20"/>
+                <w:shd w:val="clear" w:color="auto" w:fill="FFFFFF"/>
+              </w:rPr>
+              <w:t>was</w:t>
+            </w:r>
+            <w:proofErr w:type="gramEnd"/>
+            <w:r>
+              <w:rPr>
+                <w:rFonts w:ascii="Arial" w:hAnsi="Arial" w:cs="Arial"/>
+                <w:color w:val="000000"/>
+                <w:sz w:val="20"/>
+                <w:szCs w:val="20"/>
+                <w:shd w:val="clear" w:color="auto" w:fill="FFFFFF"/>
+              </w:rPr>
+              <w:t xml:space="preserve"> comfortable most of the time, at one point all the cars seemed to glitch and come to a complete stop after too many spawned. </w:t>
             </w:r>
             <w:r>
               <w:rPr>
@@ -11227,7 +11961,29 @@
                 <w:szCs w:val="20"/>
                 <w:shd w:val="clear" w:color="auto" w:fill="FFFFFF"/>
               </w:rPr>
-              <w:t>Maybe add more slots , even add that as an option I could spend my earned money on</w:t>
+              <w:t xml:space="preserve">Maybe add more </w:t>
+            </w:r>
+            <w:proofErr w:type="gramStart"/>
+            <w:r>
+              <w:rPr>
+                <w:rFonts w:ascii="Arial" w:hAnsi="Arial" w:cs="Arial"/>
+                <w:color w:val="000000"/>
+                <w:sz w:val="20"/>
+                <w:szCs w:val="20"/>
+                <w:shd w:val="clear" w:color="auto" w:fill="FFFFFF"/>
+              </w:rPr>
+              <w:t>slots ,</w:t>
+            </w:r>
+            <w:proofErr w:type="gramEnd"/>
+            <w:r>
+              <w:rPr>
+                <w:rFonts w:ascii="Arial" w:hAnsi="Arial" w:cs="Arial"/>
+                <w:color w:val="000000"/>
+                <w:sz w:val="20"/>
+                <w:szCs w:val="20"/>
+                <w:shd w:val="clear" w:color="auto" w:fill="FFFFFF"/>
+              </w:rPr>
+              <w:t xml:space="preserve"> even add that as an option I could spend my earned money on</w:t>
             </w:r>
           </w:p>
         </w:tc>
@@ -11317,7 +12073,51 @@
                 <w:szCs w:val="20"/>
                 <w:shd w:val="clear" w:color="auto" w:fill="FFFFFF"/>
               </w:rPr>
-              <w:t>I think it worked pretty well. Maybe have more slots and numbers indicating how many uses an item has left or how many of that item you have. It would also be cool to see the sale prices of items in the ui.</w:t>
+              <w:t xml:space="preserve">I think it worked </w:t>
+            </w:r>
+            <w:proofErr w:type="gramStart"/>
+            <w:r>
+              <w:rPr>
+                <w:rFonts w:ascii="Arial" w:hAnsi="Arial" w:cs="Arial"/>
+                <w:color w:val="000000"/>
+                <w:sz w:val="20"/>
+                <w:szCs w:val="20"/>
+                <w:shd w:val="clear" w:color="auto" w:fill="FFFFFF"/>
+              </w:rPr>
+              <w:t>pretty well</w:t>
+            </w:r>
+            <w:proofErr w:type="gramEnd"/>
+            <w:r>
+              <w:rPr>
+                <w:rFonts w:ascii="Arial" w:hAnsi="Arial" w:cs="Arial"/>
+                <w:color w:val="000000"/>
+                <w:sz w:val="20"/>
+                <w:szCs w:val="20"/>
+                <w:shd w:val="clear" w:color="auto" w:fill="FFFFFF"/>
+              </w:rPr>
+              <w:t xml:space="preserve">. Maybe have more slots and numbers indicating how many uses an item has left or how many of that item you have. It would also be cool to see the sale prices of items in the </w:t>
+            </w:r>
+            <w:proofErr w:type="spellStart"/>
+            <w:r>
+              <w:rPr>
+                <w:rFonts w:ascii="Arial" w:hAnsi="Arial" w:cs="Arial"/>
+                <w:color w:val="000000"/>
+                <w:sz w:val="20"/>
+                <w:szCs w:val="20"/>
+                <w:shd w:val="clear" w:color="auto" w:fill="FFFFFF"/>
+              </w:rPr>
+              <w:t>ui</w:t>
+            </w:r>
+            <w:proofErr w:type="spellEnd"/>
+            <w:r>
+              <w:rPr>
+                <w:rFonts w:ascii="Arial" w:hAnsi="Arial" w:cs="Arial"/>
+                <w:color w:val="000000"/>
+                <w:sz w:val="20"/>
+                <w:szCs w:val="20"/>
+                <w:shd w:val="clear" w:color="auto" w:fill="FFFFFF"/>
+              </w:rPr>
+              <w:t>.</w:t>
             </w:r>
           </w:p>
         </w:tc>
@@ -11344,27 +12144,95 @@
                 <w:szCs w:val="20"/>
                 <w:shd w:val="clear" w:color="auto" w:fill="FFFFFF"/>
               </w:rPr>
-              <w:t xml:space="preserve">I think it worked pretty well. It was snappy and responsive. I never felt like i was drifting in a direction i </w:t>
-            </w:r>
-            <w:r>
-              <w:rPr>
-                <w:rFonts w:ascii="Arial" w:hAnsi="Arial" w:cs="Arial"/>
-                <w:color w:val="000000"/>
-                <w:sz w:val="20"/>
-                <w:szCs w:val="20"/>
-                <w:shd w:val="clear" w:color="auto" w:fill="FFFFFF"/>
-              </w:rPr>
-              <w:t>didn’t</w:t>
-            </w:r>
-            <w:r>
-              <w:rPr>
-                <w:rFonts w:ascii="Arial" w:hAnsi="Arial" w:cs="Arial"/>
-                <w:color w:val="000000"/>
-                <w:sz w:val="20"/>
-                <w:szCs w:val="20"/>
-                <w:shd w:val="clear" w:color="auto" w:fill="FFFFFF"/>
-              </w:rPr>
-              <w:t xml:space="preserve"> intend on going to. I feel like having an indictor on the ground when youre using tools and planting seeds would help fine tune aiming though.</w:t>
+              <w:t xml:space="preserve">I think it worked </w:t>
+            </w:r>
+            <w:proofErr w:type="gramStart"/>
+            <w:r>
+              <w:rPr>
+                <w:rFonts w:ascii="Arial" w:hAnsi="Arial" w:cs="Arial"/>
+                <w:color w:val="000000"/>
+                <w:sz w:val="20"/>
+                <w:szCs w:val="20"/>
+                <w:shd w:val="clear" w:color="auto" w:fill="FFFFFF"/>
+              </w:rPr>
+              <w:t>pretty well</w:t>
+            </w:r>
+            <w:proofErr w:type="gramEnd"/>
+            <w:r>
+              <w:rPr>
+                <w:rFonts w:ascii="Arial" w:hAnsi="Arial" w:cs="Arial"/>
+                <w:color w:val="000000"/>
+                <w:sz w:val="20"/>
+                <w:szCs w:val="20"/>
+                <w:shd w:val="clear" w:color="auto" w:fill="FFFFFF"/>
+              </w:rPr>
+              <w:t xml:space="preserve">. It was snappy and responsive. I never felt like </w:t>
+            </w:r>
+            <w:proofErr w:type="spellStart"/>
+            <w:r>
+              <w:rPr>
+                <w:rFonts w:ascii="Arial" w:hAnsi="Arial" w:cs="Arial"/>
+                <w:color w:val="000000"/>
+                <w:sz w:val="20"/>
+                <w:szCs w:val="20"/>
+                <w:shd w:val="clear" w:color="auto" w:fill="FFFFFF"/>
+              </w:rPr>
+              <w:t>i</w:t>
+            </w:r>
+            <w:proofErr w:type="spellEnd"/>
+            <w:r>
+              <w:rPr>
+                <w:rFonts w:ascii="Arial" w:hAnsi="Arial" w:cs="Arial"/>
+                <w:color w:val="000000"/>
+                <w:sz w:val="20"/>
+                <w:szCs w:val="20"/>
+                <w:shd w:val="clear" w:color="auto" w:fill="FFFFFF"/>
+              </w:rPr>
+              <w:t xml:space="preserve"> was drifting in a direction </w:t>
+            </w:r>
+            <w:proofErr w:type="spellStart"/>
+            <w:r>
+              <w:rPr>
+                <w:rFonts w:ascii="Arial" w:hAnsi="Arial" w:cs="Arial"/>
+                <w:color w:val="000000"/>
+                <w:sz w:val="20"/>
+                <w:szCs w:val="20"/>
+                <w:shd w:val="clear" w:color="auto" w:fill="FFFFFF"/>
+              </w:rPr>
+              <w:t>i</w:t>
+            </w:r>
+            <w:proofErr w:type="spellEnd"/>
+            <w:r>
+              <w:rPr>
+                <w:rFonts w:ascii="Arial" w:hAnsi="Arial" w:cs="Arial"/>
+                <w:color w:val="000000"/>
+                <w:sz w:val="20"/>
+                <w:szCs w:val="20"/>
+                <w:shd w:val="clear" w:color="auto" w:fill="FFFFFF"/>
+              </w:rPr>
+              <w:t xml:space="preserve"> didn’t intend on going to. I feel like having an indictor on the ground when </w:t>
+            </w:r>
+            <w:proofErr w:type="spellStart"/>
+            <w:r>
+              <w:rPr>
+                <w:rFonts w:ascii="Arial" w:hAnsi="Arial" w:cs="Arial"/>
+                <w:color w:val="000000"/>
+                <w:sz w:val="20"/>
+                <w:szCs w:val="20"/>
+                <w:shd w:val="clear" w:color="auto" w:fill="FFFFFF"/>
+              </w:rPr>
+              <w:t>youre</w:t>
+            </w:r>
+            <w:proofErr w:type="spellEnd"/>
+            <w:r>
+              <w:rPr>
+                <w:rFonts w:ascii="Arial" w:hAnsi="Arial" w:cs="Arial"/>
+                <w:color w:val="000000"/>
+                <w:sz w:val="20"/>
+                <w:szCs w:val="20"/>
+                <w:shd w:val="clear" w:color="auto" w:fill="FFFFFF"/>
+              </w:rPr>
+              <w:t xml:space="preserve"> using tools and planting seeds would help fine tune aiming though.</w:t>
             </w:r>
           </w:p>
         </w:tc>
@@ -11398,47 +12266,51 @@
                 <w:szCs w:val="20"/>
                 <w:shd w:val="clear" w:color="auto" w:fill="FFFFFF"/>
               </w:rPr>
-              <w:t xml:space="preserve">I enjoyed the audio that was present in the game. Although </w:t>
-            </w:r>
-            <w:r>
-              <w:rPr>
-                <w:rFonts w:ascii="Arial" w:hAnsi="Arial" w:cs="Arial"/>
-                <w:color w:val="000000"/>
-                <w:sz w:val="20"/>
-                <w:szCs w:val="20"/>
-                <w:shd w:val="clear" w:color="auto" w:fill="FFFFFF"/>
-              </w:rPr>
-              <w:t>I</w:t>
-            </w:r>
-            <w:r>
-              <w:rPr>
-                <w:rFonts w:ascii="Arial" w:hAnsi="Arial" w:cs="Arial"/>
-                <w:color w:val="000000"/>
-                <w:sz w:val="20"/>
-                <w:szCs w:val="20"/>
-                <w:shd w:val="clear" w:color="auto" w:fill="FFFFFF"/>
-              </w:rPr>
-              <w:t xml:space="preserve"> do think having more audio and </w:t>
-            </w:r>
-            <w:r>
-              <w:rPr>
-                <w:rFonts w:ascii="Arial" w:hAnsi="Arial" w:cs="Arial"/>
-                <w:color w:val="000000"/>
-                <w:sz w:val="20"/>
-                <w:szCs w:val="20"/>
-                <w:shd w:val="clear" w:color="auto" w:fill="FFFFFF"/>
-              </w:rPr>
-              <w:t>sound bites</w:t>
-            </w:r>
-            <w:r>
-              <w:rPr>
-                <w:rFonts w:ascii="Arial" w:hAnsi="Arial" w:cs="Arial"/>
-                <w:color w:val="000000"/>
-                <w:sz w:val="20"/>
-                <w:szCs w:val="20"/>
-                <w:shd w:val="clear" w:color="auto" w:fill="FFFFFF"/>
-              </w:rPr>
-              <w:t xml:space="preserve"> to create atmosphere and ambiance would really help with the immersion you get with vr. Things like crickets chirping at night, leaves rustling in the wind, hearing background conversations when near two npcs that are interacting etc.</w:t>
+              <w:t xml:space="preserve">I enjoyed the audio that was present in the game. Although I do think having more audio and sound bites to create atmosphere and ambiance would really help with the immersion you get with </w:t>
+            </w:r>
+            <w:proofErr w:type="spellStart"/>
+            <w:r>
+              <w:rPr>
+                <w:rFonts w:ascii="Arial" w:hAnsi="Arial" w:cs="Arial"/>
+                <w:color w:val="000000"/>
+                <w:sz w:val="20"/>
+                <w:szCs w:val="20"/>
+                <w:shd w:val="clear" w:color="auto" w:fill="FFFFFF"/>
+              </w:rPr>
+              <w:t>vr</w:t>
+            </w:r>
+            <w:proofErr w:type="spellEnd"/>
+            <w:r>
+              <w:rPr>
+                <w:rFonts w:ascii="Arial" w:hAnsi="Arial" w:cs="Arial"/>
+                <w:color w:val="000000"/>
+                <w:sz w:val="20"/>
+                <w:szCs w:val="20"/>
+                <w:shd w:val="clear" w:color="auto" w:fill="FFFFFF"/>
+              </w:rPr>
+              <w:t xml:space="preserve">. Things like crickets chirping at night, leaves rustling in the wind, hearing background conversations when near two </w:t>
+            </w:r>
+            <w:proofErr w:type="spellStart"/>
+            <w:r>
+              <w:rPr>
+                <w:rFonts w:ascii="Arial" w:hAnsi="Arial" w:cs="Arial"/>
+                <w:color w:val="000000"/>
+                <w:sz w:val="20"/>
+                <w:szCs w:val="20"/>
+                <w:shd w:val="clear" w:color="auto" w:fill="FFFFFF"/>
+              </w:rPr>
+              <w:t>npcs</w:t>
+            </w:r>
+            <w:proofErr w:type="spellEnd"/>
+            <w:r>
+              <w:rPr>
+                <w:rFonts w:ascii="Arial" w:hAnsi="Arial" w:cs="Arial"/>
+                <w:color w:val="000000"/>
+                <w:sz w:val="20"/>
+                <w:szCs w:val="20"/>
+                <w:shd w:val="clear" w:color="auto" w:fill="FFFFFF"/>
+              </w:rPr>
+              <w:t xml:space="preserve"> that are interacting etc.</w:t>
             </w:r>
           </w:p>
         </w:tc>
@@ -11595,7 +12467,29 @@
                 <w:szCs w:val="20"/>
                 <w:shd w:val="clear" w:color="auto" w:fill="FFFFFF"/>
               </w:rPr>
-              <w:t>The green color of the grass is very intense so can make your eyes hurt slightly</w:t>
+              <w:t xml:space="preserve">The green </w:t>
+            </w:r>
+            <w:proofErr w:type="spellStart"/>
+            <w:r>
+              <w:rPr>
+                <w:rFonts w:ascii="Arial" w:hAnsi="Arial" w:cs="Arial"/>
+                <w:color w:val="000000"/>
+                <w:sz w:val="20"/>
+                <w:szCs w:val="20"/>
+                <w:shd w:val="clear" w:color="auto" w:fill="FFFFFF"/>
+              </w:rPr>
+              <w:t>color</w:t>
+            </w:r>
+            <w:proofErr w:type="spellEnd"/>
+            <w:r>
+              <w:rPr>
+                <w:rFonts w:ascii="Arial" w:hAnsi="Arial" w:cs="Arial"/>
+                <w:color w:val="000000"/>
+                <w:sz w:val="20"/>
+                <w:szCs w:val="20"/>
+                <w:shd w:val="clear" w:color="auto" w:fill="FFFFFF"/>
+              </w:rPr>
+              <w:t xml:space="preserve"> of the grass is very intense so can make your eyes hurt slightly</w:t>
             </w:r>
           </w:p>
         </w:tc>
@@ -11870,27 +12764,29 @@
                 <w:szCs w:val="20"/>
                 <w:shd w:val="clear" w:color="auto" w:fill="FFFFFF"/>
               </w:rPr>
-              <w:t xml:space="preserve">Having settings to change audio volume, </w:t>
-            </w:r>
-            <w:r>
-              <w:rPr>
-                <w:rFonts w:ascii="Arial" w:hAnsi="Arial" w:cs="Arial"/>
-                <w:color w:val="000000"/>
-                <w:sz w:val="20"/>
-                <w:szCs w:val="20"/>
-                <w:shd w:val="clear" w:color="auto" w:fill="FFFFFF"/>
-              </w:rPr>
-              <w:t>FOV</w:t>
-            </w:r>
-            <w:r>
-              <w:rPr>
-                <w:rFonts w:ascii="Arial" w:hAnsi="Arial" w:cs="Arial"/>
-                <w:color w:val="000000"/>
-                <w:sz w:val="20"/>
-                <w:szCs w:val="20"/>
-                <w:shd w:val="clear" w:color="auto" w:fill="FFFFFF"/>
-              </w:rPr>
-              <w:t>, HUD distance, motion sensitivity, brightness and graphics settings (shadows, anti-aliasing, bloom)</w:t>
+              <w:t xml:space="preserve">Having settings to change audio volume, FOV, HUD distance, motion sensitivity, </w:t>
+            </w:r>
+            <w:proofErr w:type="gramStart"/>
+            <w:r>
+              <w:rPr>
+                <w:rFonts w:ascii="Arial" w:hAnsi="Arial" w:cs="Arial"/>
+                <w:color w:val="000000"/>
+                <w:sz w:val="20"/>
+                <w:szCs w:val="20"/>
+                <w:shd w:val="clear" w:color="auto" w:fill="FFFFFF"/>
+              </w:rPr>
+              <w:t>brightness</w:t>
+            </w:r>
+            <w:proofErr w:type="gramEnd"/>
+            <w:r>
+              <w:rPr>
+                <w:rFonts w:ascii="Arial" w:hAnsi="Arial" w:cs="Arial"/>
+                <w:color w:val="000000"/>
+                <w:sz w:val="20"/>
+                <w:szCs w:val="20"/>
+                <w:shd w:val="clear" w:color="auto" w:fill="FFFFFF"/>
+              </w:rPr>
+              <w:t xml:space="preserve"> and graphics settings (shadows, anti-aliasing, bloom)</w:t>
             </w:r>
           </w:p>
         </w:tc>
@@ -12045,8 +12941,31 @@
                 <w:szCs w:val="20"/>
                 <w:shd w:val="clear" w:color="auto" w:fill="FFFFFF"/>
               </w:rPr>
-              <w:t xml:space="preserve">The ability to skip time , watching the farm can be relaxing but </w:t>
-            </w:r>
+              <w:t xml:space="preserve">The ability to skip </w:t>
+            </w:r>
+            <w:proofErr w:type="gramStart"/>
+            <w:r>
+              <w:rPr>
+                <w:rFonts w:ascii="Arial" w:hAnsi="Arial" w:cs="Arial"/>
+                <w:color w:val="000000"/>
+                <w:sz w:val="20"/>
+                <w:szCs w:val="20"/>
+                <w:shd w:val="clear" w:color="auto" w:fill="FFFFFF"/>
+              </w:rPr>
+              <w:t>time ,</w:t>
+            </w:r>
+            <w:proofErr w:type="gramEnd"/>
+            <w:r>
+              <w:rPr>
+                <w:rFonts w:ascii="Arial" w:hAnsi="Arial" w:cs="Arial"/>
+                <w:color w:val="000000"/>
+                <w:sz w:val="20"/>
+                <w:szCs w:val="20"/>
+                <w:shd w:val="clear" w:color="auto" w:fill="FFFFFF"/>
+              </w:rPr>
+              <w:t xml:space="preserve"> watching the farm can be relaxing but </w:t>
+            </w:r>
+            <w:proofErr w:type="spellStart"/>
             <w:r>
               <w:rPr>
                 <w:rFonts w:ascii="Arial" w:hAnsi="Arial" w:cs="Arial"/>
@@ -12057,6 +12976,7 @@
               </w:rPr>
               <w:t>i</w:t>
             </w:r>
+            <w:proofErr w:type="spellEnd"/>
             <w:r>
               <w:rPr>
                 <w:rFonts w:ascii="Arial" w:hAnsi="Arial" w:cs="Arial"/>
@@ -12465,7 +13385,29 @@
                 <w:szCs w:val="20"/>
                 <w:shd w:val="clear" w:color="auto" w:fill="FFFFFF"/>
               </w:rPr>
-              <w:t>Rotating to look at an area overloaded with entities caused some lag spikes which made rotating feel slower than normal, stuttery and jarring</w:t>
+              <w:t xml:space="preserve">Rotating to look at an area overloaded with entities caused some lag spikes which made rotating feel slower than normal, </w:t>
+            </w:r>
+            <w:proofErr w:type="spellStart"/>
+            <w:r>
+              <w:rPr>
+                <w:rFonts w:ascii="Arial" w:hAnsi="Arial" w:cs="Arial"/>
+                <w:color w:val="000000"/>
+                <w:sz w:val="20"/>
+                <w:szCs w:val="20"/>
+                <w:shd w:val="clear" w:color="auto" w:fill="FFFFFF"/>
+              </w:rPr>
+              <w:t>stuttery</w:t>
+            </w:r>
+            <w:proofErr w:type="spellEnd"/>
+            <w:r>
+              <w:rPr>
+                <w:rFonts w:ascii="Arial" w:hAnsi="Arial" w:cs="Arial"/>
+                <w:color w:val="000000"/>
+                <w:sz w:val="20"/>
+                <w:szCs w:val="20"/>
+                <w:shd w:val="clear" w:color="auto" w:fill="FFFFFF"/>
+              </w:rPr>
+              <w:t xml:space="preserve"> and jarring</w:t>
             </w:r>
           </w:p>
         </w:tc>
@@ -12548,7 +13490,29 @@
                 <w:szCs w:val="20"/>
                 <w:shd w:val="clear" w:color="auto" w:fill="FFFFFF"/>
               </w:rPr>
-              <w:t>Sometimes the cars glitch and pile up, which causes a lot of lag when I rotate.</w:t>
+              <w:t xml:space="preserve">Sometimes the cars glitch and pile up, which causes a lot of </w:t>
+            </w:r>
+            <w:proofErr w:type="gramStart"/>
+            <w:r>
+              <w:rPr>
+                <w:rFonts w:ascii="Arial" w:hAnsi="Arial" w:cs="Arial"/>
+                <w:color w:val="000000"/>
+                <w:sz w:val="20"/>
+                <w:szCs w:val="20"/>
+                <w:shd w:val="clear" w:color="auto" w:fill="FFFFFF"/>
+              </w:rPr>
+              <w:t>lag</w:t>
+            </w:r>
+            <w:proofErr w:type="gramEnd"/>
+            <w:r>
+              <w:rPr>
+                <w:rFonts w:ascii="Arial" w:hAnsi="Arial" w:cs="Arial"/>
+                <w:color w:val="000000"/>
+                <w:sz w:val="20"/>
+                <w:szCs w:val="20"/>
+                <w:shd w:val="clear" w:color="auto" w:fill="FFFFFF"/>
+              </w:rPr>
+              <w:t xml:space="preserve"> when I rotate.</w:t>
             </w:r>
           </w:p>
         </w:tc>
@@ -12632,7 +13596,29 @@
                 <w:szCs w:val="20"/>
                 <w:shd w:val="clear" w:color="auto" w:fill="FFFFFF"/>
               </w:rPr>
-              <w:t>While trying to water the plants , sometimes I had to shake the watering can in an uncomfortable position to make it work</w:t>
+              <w:t xml:space="preserve">While trying to water the </w:t>
+            </w:r>
+            <w:proofErr w:type="gramStart"/>
+            <w:r>
+              <w:rPr>
+                <w:rFonts w:ascii="Arial" w:hAnsi="Arial" w:cs="Arial"/>
+                <w:color w:val="000000"/>
+                <w:sz w:val="20"/>
+                <w:szCs w:val="20"/>
+                <w:shd w:val="clear" w:color="auto" w:fill="FFFFFF"/>
+              </w:rPr>
+              <w:t>plants ,</w:t>
+            </w:r>
+            <w:proofErr w:type="gramEnd"/>
+            <w:r>
+              <w:rPr>
+                <w:rFonts w:ascii="Arial" w:hAnsi="Arial" w:cs="Arial"/>
+                <w:color w:val="000000"/>
+                <w:sz w:val="20"/>
+                <w:szCs w:val="20"/>
+                <w:shd w:val="clear" w:color="auto" w:fill="FFFFFF"/>
+              </w:rPr>
+              <w:t xml:space="preserve"> sometimes I had to shake the watering can in an uncomfortable position to make it work</w:t>
             </w:r>
           </w:p>
         </w:tc>
@@ -12686,7 +13672,29 @@
                 <w:szCs w:val="20"/>
                 <w:shd w:val="clear" w:color="auto" w:fill="FFFFFF"/>
               </w:rPr>
-              <w:t>Apart from everything I already mentioned , it was great</w:t>
+              <w:t xml:space="preserve">Apart from everything I already </w:t>
+            </w:r>
+            <w:proofErr w:type="gramStart"/>
+            <w:r>
+              <w:rPr>
+                <w:rFonts w:ascii="Arial" w:hAnsi="Arial" w:cs="Arial"/>
+                <w:color w:val="000000"/>
+                <w:sz w:val="20"/>
+                <w:szCs w:val="20"/>
+                <w:shd w:val="clear" w:color="auto" w:fill="FFFFFF"/>
+              </w:rPr>
+              <w:t>mentioned ,</w:t>
+            </w:r>
+            <w:proofErr w:type="gramEnd"/>
+            <w:r>
+              <w:rPr>
+                <w:rFonts w:ascii="Arial" w:hAnsi="Arial" w:cs="Arial"/>
+                <w:color w:val="000000"/>
+                <w:sz w:val="20"/>
+                <w:szCs w:val="20"/>
+                <w:shd w:val="clear" w:color="auto" w:fill="FFFFFF"/>
+              </w:rPr>
+              <w:t xml:space="preserve"> it was great</w:t>
             </w:r>
           </w:p>
         </w:tc>
@@ -12715,28 +13723,9 @@
                 <w:szCs w:val="20"/>
                 <w:shd w:val="clear" w:color="auto" w:fill="FFFFFF"/>
               </w:rPr>
-              <w:t xml:space="preserve">I didn't really feel dizzy during my playthrough. I feel like the smooth low poly graphics help reduce eye strain for me personally. Some of the green colours were too bright which kind of made my eyes feel dry at times if that makes sense. Not sore just like </w:t>
-            </w:r>
-            <w:r>
-              <w:rPr>
-                <w:rFonts w:ascii="Arial" w:hAnsi="Arial" w:cs="Arial"/>
-                <w:color w:val="000000"/>
-                <w:sz w:val="20"/>
-                <w:szCs w:val="20"/>
-                <w:shd w:val="clear" w:color="auto" w:fill="FFFFFF"/>
-              </w:rPr>
-              <w:t>I</w:t>
-            </w:r>
-            <w:r>
-              <w:rPr>
-                <w:rFonts w:ascii="Arial" w:hAnsi="Arial" w:cs="Arial"/>
-                <w:color w:val="000000"/>
-                <w:sz w:val="20"/>
-                <w:szCs w:val="20"/>
-                <w:shd w:val="clear" w:color="auto" w:fill="FFFFFF"/>
-              </w:rPr>
-              <w:t xml:space="preserve"> </w:t>
-            </w:r>
+              <w:t xml:space="preserve">I didn't really feel dizzy during my playthrough. I feel like the smooth low poly graphics help reduce eye strain for me personally. Some of the green colours were too bright which kind of made my eyes feel dry at times if that makes sense. Not sore just like I </w:t>
+            </w:r>
+            <w:proofErr w:type="gramStart"/>
             <w:r>
               <w:rPr>
                 <w:rFonts w:ascii="Arial" w:hAnsi="Arial" w:cs="Arial"/>
@@ -12747,6 +13736,7 @@
               </w:rPr>
               <w:t>have to</w:t>
             </w:r>
+            <w:proofErr w:type="gramEnd"/>
             <w:r>
               <w:rPr>
                 <w:rFonts w:ascii="Arial" w:hAnsi="Arial" w:cs="Arial"/>
@@ -12782,27 +13772,51 @@
                 <w:szCs w:val="20"/>
                 <w:shd w:val="clear" w:color="auto" w:fill="FFFFFF"/>
               </w:rPr>
-              <w:t xml:space="preserve">I think having seasons and dialogue would really make the game feel more immersive. Being able to talk to </w:t>
-            </w:r>
-            <w:r>
-              <w:rPr>
-                <w:rFonts w:ascii="Arial" w:hAnsi="Arial" w:cs="Arial"/>
-                <w:color w:val="000000"/>
-                <w:sz w:val="20"/>
-                <w:szCs w:val="20"/>
-                <w:shd w:val="clear" w:color="auto" w:fill="FFFFFF"/>
-              </w:rPr>
-              <w:t>NPCs</w:t>
-            </w:r>
-            <w:r>
-              <w:rPr>
-                <w:rFonts w:ascii="Arial" w:hAnsi="Arial" w:cs="Arial"/>
-                <w:color w:val="000000"/>
-                <w:sz w:val="20"/>
-                <w:szCs w:val="20"/>
-                <w:shd w:val="clear" w:color="auto" w:fill="FFFFFF"/>
-              </w:rPr>
-              <w:t xml:space="preserve"> would be pretty neat to check in on them from day to day. Also watching the town and surrounding area change with the seasons would be pretty neat.</w:t>
+              <w:t xml:space="preserve">I think having seasons and dialogue would really make the game feel more immersive. Being able to talk to NPCs would be </w:t>
+            </w:r>
+            <w:proofErr w:type="gramStart"/>
+            <w:r>
+              <w:rPr>
+                <w:rFonts w:ascii="Arial" w:hAnsi="Arial" w:cs="Arial"/>
+                <w:color w:val="000000"/>
+                <w:sz w:val="20"/>
+                <w:szCs w:val="20"/>
+                <w:shd w:val="clear" w:color="auto" w:fill="FFFFFF"/>
+              </w:rPr>
+              <w:t>pretty neat</w:t>
+            </w:r>
+            <w:proofErr w:type="gramEnd"/>
+            <w:r>
+              <w:rPr>
+                <w:rFonts w:ascii="Arial" w:hAnsi="Arial" w:cs="Arial"/>
+                <w:color w:val="000000"/>
+                <w:sz w:val="20"/>
+                <w:szCs w:val="20"/>
+                <w:shd w:val="clear" w:color="auto" w:fill="FFFFFF"/>
+              </w:rPr>
+              <w:t xml:space="preserve"> to check in on them from day to day. Also watching the town and surrounding area change with the seasons would be </w:t>
+            </w:r>
+            <w:proofErr w:type="gramStart"/>
+            <w:r>
+              <w:rPr>
+                <w:rFonts w:ascii="Arial" w:hAnsi="Arial" w:cs="Arial"/>
+                <w:color w:val="000000"/>
+                <w:sz w:val="20"/>
+                <w:szCs w:val="20"/>
+                <w:shd w:val="clear" w:color="auto" w:fill="FFFFFF"/>
+              </w:rPr>
+              <w:t>pretty neat</w:t>
+            </w:r>
+            <w:proofErr w:type="gramEnd"/>
+            <w:r>
+              <w:rPr>
+                <w:rFonts w:ascii="Arial" w:hAnsi="Arial" w:cs="Arial"/>
+                <w:color w:val="000000"/>
+                <w:sz w:val="20"/>
+                <w:szCs w:val="20"/>
+                <w:shd w:val="clear" w:color="auto" w:fill="FFFFFF"/>
+              </w:rPr>
+              <w:t>.</w:t>
             </w:r>
           </w:p>
         </w:tc>
@@ -12829,27 +13843,51 @@
                 <w:szCs w:val="20"/>
                 <w:shd w:val="clear" w:color="auto" w:fill="FFFFFF"/>
               </w:rPr>
-              <w:t xml:space="preserve">I think the level editor would be easy to use if it was mapped to your view like the ui and you could zoom 8n and out on areas. Even having a grid for more specific object placement would be cool. But </w:t>
-            </w:r>
-            <w:r>
-              <w:rPr>
-                <w:rFonts w:ascii="Arial" w:hAnsi="Arial" w:cs="Arial"/>
-                <w:color w:val="000000"/>
-                <w:sz w:val="20"/>
-                <w:szCs w:val="20"/>
-                <w:shd w:val="clear" w:color="auto" w:fill="FFFFFF"/>
-              </w:rPr>
-              <w:t>I’m</w:t>
-            </w:r>
-            <w:r>
-              <w:rPr>
-                <w:rFonts w:ascii="Arial" w:hAnsi="Arial" w:cs="Arial"/>
-                <w:color w:val="000000"/>
-                <w:sz w:val="20"/>
-                <w:szCs w:val="20"/>
-                <w:shd w:val="clear" w:color="auto" w:fill="FFFFFF"/>
-              </w:rPr>
-              <w:t xml:space="preserve"> not sure if the editor being tied to the users view would be good or bad. Just an idea</w:t>
+              <w:t xml:space="preserve">I think the level editor would be easy to use if it was mapped to your view like the </w:t>
+            </w:r>
+            <w:proofErr w:type="spellStart"/>
+            <w:r>
+              <w:rPr>
+                <w:rFonts w:ascii="Arial" w:hAnsi="Arial" w:cs="Arial"/>
+                <w:color w:val="000000"/>
+                <w:sz w:val="20"/>
+                <w:szCs w:val="20"/>
+                <w:shd w:val="clear" w:color="auto" w:fill="FFFFFF"/>
+              </w:rPr>
+              <w:t>ui</w:t>
+            </w:r>
+            <w:proofErr w:type="spellEnd"/>
+            <w:r>
+              <w:rPr>
+                <w:rFonts w:ascii="Arial" w:hAnsi="Arial" w:cs="Arial"/>
+                <w:color w:val="000000"/>
+                <w:sz w:val="20"/>
+                <w:szCs w:val="20"/>
+                <w:shd w:val="clear" w:color="auto" w:fill="FFFFFF"/>
+              </w:rPr>
+              <w:t xml:space="preserve"> and you could zoom 8n and out on areas. Even having a grid for more specific object placement would be cool. But I’m not sure if the editor being tied to the </w:t>
+            </w:r>
+            <w:proofErr w:type="gramStart"/>
+            <w:r>
+              <w:rPr>
+                <w:rFonts w:ascii="Arial" w:hAnsi="Arial" w:cs="Arial"/>
+                <w:color w:val="000000"/>
+                <w:sz w:val="20"/>
+                <w:szCs w:val="20"/>
+                <w:shd w:val="clear" w:color="auto" w:fill="FFFFFF"/>
+              </w:rPr>
+              <w:t>users</w:t>
+            </w:r>
+            <w:proofErr w:type="gramEnd"/>
+            <w:r>
+              <w:rPr>
+                <w:rFonts w:ascii="Arial" w:hAnsi="Arial" w:cs="Arial"/>
+                <w:color w:val="000000"/>
+                <w:sz w:val="20"/>
+                <w:szCs w:val="20"/>
+                <w:shd w:val="clear" w:color="auto" w:fill="FFFFFF"/>
+              </w:rPr>
+              <w:t xml:space="preserve"> view would be good or bad. Just an idea</w:t>
             </w:r>
           </w:p>
         </w:tc>
@@ -15746,6 +16784,7 @@
   <w:style w:type="character" w:default="1" w:styleId="DefaultParagraphFont">
     <w:name w:val="Default Paragraph Font"/>
     <w:uiPriority w:val="1"/>
+    <w:semiHidden/>
     <w:unhideWhenUsed/>
   </w:style>
   <w:style w:type="table" w:default="1" w:styleId="TableNormal">
@@ -16367,6 +17406,10 @@
 </file>
 
 <file path=customXml/item1.xml><?xml version="1.0" encoding="utf-8"?>
+<b:Sources xmlns:b="http://schemas.openxmlformats.org/officeDocument/2006/bibliography" xmlns="http://schemas.openxmlformats.org/officeDocument/2006/bibliography" SelectedStyle="\APASixthEditionOfficeOnline.xsl" StyleName="APA" Version="6"/>
+</file>
+
+<file path=customXml/item2.xml><?xml version="1.0" encoding="utf-8"?>
 <ct:contentTypeSchema xmlns:ct="http://schemas.microsoft.com/office/2006/metadata/contentType" xmlns:ma="http://schemas.microsoft.com/office/2006/metadata/properties/metaAttributes" ct:_="" ma:_="" ma:contentTypeName="Document" ma:contentTypeID="0x010100B4B3963D136B89489C303B1F134CDEFE" ma:contentTypeVersion="2" ma:contentTypeDescription="Create a new document." ma:contentTypeScope="" ma:versionID="308c9ae795ee33ed826f6ffffe232275">
   <xsd:schema xmlns:xsd="http://www.w3.org/2001/XMLSchema" xmlns:xs="http://www.w3.org/2001/XMLSchema" xmlns:p="http://schemas.microsoft.com/office/2006/metadata/properties" xmlns:ns2="3d09ae41-e7b8-4678-82ce-f613907bc86b" targetNamespace="http://schemas.microsoft.com/office/2006/metadata/properties" ma:root="true" ma:fieldsID="ae9e1e531943a4b87ea1040b939bb65d" ns2:_="">
     <xsd:import namespace="3d09ae41-e7b8-4678-82ce-f613907bc86b"/>
@@ -16498,17 +17541,7 @@
 </ct:contentTypeSchema>
 </file>
 
-<file path=customXml/item2.xml><?xml version="1.0" encoding="utf-8"?>
-<b:Sources xmlns:b="http://schemas.openxmlformats.org/officeDocument/2006/bibliography" xmlns="http://schemas.openxmlformats.org/officeDocument/2006/bibliography" SelectedStyle="\APASixthEditionOfficeOnline.xsl" StyleName="APA" Version="6"/>
-</file>
-
 <file path=customXml/item3.xml><?xml version="1.0" encoding="utf-8"?>
-<p:properties xmlns:p="http://schemas.microsoft.com/office/2006/metadata/properties" xmlns:xsi="http://www.w3.org/2001/XMLSchema-instance" xmlns:pc="http://schemas.microsoft.com/office/infopath/2007/PartnerControls">
-  <documentManagement/>
-</p:properties>
-</file>
-
-<file path=customXml/item4.xml><?xml version="1.0" encoding="utf-8"?>
 <?mso-contentType ?>
 <FormTemplates xmlns="http://schemas.microsoft.com/sharepoint/v3/contenttype/forms">
   <Display>DocumentLibraryForm</Display>
@@ -16517,7 +17550,21 @@
 </FormTemplates>
 </file>
 
+<file path=customXml/item4.xml><?xml version="1.0" encoding="utf-8"?>
+<p:properties xmlns:p="http://schemas.microsoft.com/office/2006/metadata/properties" xmlns:xsi="http://www.w3.org/2001/XMLSchema-instance" xmlns:pc="http://schemas.microsoft.com/office/infopath/2007/PartnerControls">
+  <documentManagement/>
+</p:properties>
+</file>
+
 <file path=customXml/itemProps1.xml><?xml version="1.0" encoding="utf-8"?>
+<ds:datastoreItem xmlns:ds="http://schemas.openxmlformats.org/officeDocument/2006/customXml" ds:itemID="{2CDFF8FE-BF0C-42DA-AA01-C71B0B153D14}">
+  <ds:schemaRefs>
+    <ds:schemaRef ds:uri="http://schemas.openxmlformats.org/officeDocument/2006/bibliography"/>
+  </ds:schemaRefs>
+</ds:datastoreItem>
+</file>
+
+<file path=customXml/itemProps2.xml><?xml version="1.0" encoding="utf-8"?>
 <ds:datastoreItem xmlns:ds="http://schemas.openxmlformats.org/officeDocument/2006/customXml" ds:itemID="{2565A03E-28DF-494F-BAE7-C32272330B83}">
   <ds:schemaRefs>
     <ds:schemaRef ds:uri="http://schemas.microsoft.com/office/2006/metadata/contentType"/>
@@ -16535,27 +17582,19 @@
 </ds:datastoreItem>
 </file>
 
-<file path=customXml/itemProps2.xml><?xml version="1.0" encoding="utf-8"?>
-<ds:datastoreItem xmlns:ds="http://schemas.openxmlformats.org/officeDocument/2006/customXml" ds:itemID="{2CDFF8FE-BF0C-42DA-AA01-C71B0B153D14}">
+<file path=customXml/itemProps3.xml><?xml version="1.0" encoding="utf-8"?>
+<ds:datastoreItem xmlns:ds="http://schemas.openxmlformats.org/officeDocument/2006/customXml" ds:itemID="{62938047-4573-473E-BF0E-290566D59595}">
   <ds:schemaRefs>
-    <ds:schemaRef ds:uri="http://schemas.openxmlformats.org/officeDocument/2006/bibliography"/>
+    <ds:schemaRef ds:uri="http://schemas.microsoft.com/sharepoint/v3/contenttype/forms"/>
   </ds:schemaRefs>
 </ds:datastoreItem>
 </file>
 
-<file path=customXml/itemProps3.xml><?xml version="1.0" encoding="utf-8"?>
+<file path=customXml/itemProps4.xml><?xml version="1.0" encoding="utf-8"?>
 <ds:datastoreItem xmlns:ds="http://schemas.openxmlformats.org/officeDocument/2006/customXml" ds:itemID="{B81975BD-F3A5-4B76-88D3-92416F194EA7}">
   <ds:schemaRefs>
     <ds:schemaRef ds:uri="http://schemas.microsoft.com/office/2006/metadata/properties"/>
     <ds:schemaRef ds:uri="http://schemas.microsoft.com/office/infopath/2007/PartnerControls"/>
   </ds:schemaRefs>
 </ds:datastoreItem>
-</file>
-
-<file path=customXml/itemProps4.xml><?xml version="1.0" encoding="utf-8"?>
-<ds:datastoreItem xmlns:ds="http://schemas.openxmlformats.org/officeDocument/2006/customXml" ds:itemID="{62938047-4573-473E-BF0E-290566D59595}">
-  <ds:schemaRefs>
-    <ds:schemaRef ds:uri="http://schemas.microsoft.com/sharepoint/v3/contenttype/forms"/>
-  </ds:schemaRefs>
-</ds:datastoreItem>
 </file>
</xml_diff>